<commit_message>
Farm Model notebook updates
</commit_message>
<xml_diff>
--- a/Working/HW7/Conceptual Diagram for Model.docx
+++ b/Working/HW7/Conceptual Diagram for Model.docx
@@ -26,7 +26,7 @@
         <mc:AlternateContent>
           <mc:Choice Requires="wpg">
             <w:drawing>
-              <wp:anchor distT="0" distB="0" distL="114300" distR="114300" simplePos="0" relativeHeight="251659264" behindDoc="0" locked="0" layoutInCell="1" allowOverlap="1" wp14:anchorId="197EFD20" wp14:editId="65A65F86">
+              <wp:anchor distT="0" distB="0" distL="114300" distR="114300" simplePos="0" relativeHeight="251658240" behindDoc="0" locked="0" layoutInCell="1" allowOverlap="1" wp14:anchorId="197EFD20" wp14:editId="4BE33344">
                 <wp:simplePos x="0" y="0"/>
                 <wp:positionH relativeFrom="column">
                   <wp:posOffset>690563</wp:posOffset>
@@ -257,7 +257,7 @@
           </mc:Choice>
           <mc:Fallback>
             <w:pict>
-              <v:group w14:anchorId="197EFD20" id="Group 7" o:spid="_x0000_s1026" style="position:absolute;margin-left:54.4pt;margin-top:3.75pt;width:242pt;height:200.1pt;z-index:251659264" coordsize="30736,25413" o:gfxdata="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">
+              <v:group w14:anchorId="197EFD20" id="Group 7" o:spid="_x0000_s1026" style="position:absolute;margin-left:54.4pt;margin-top:3.75pt;width:242pt;height:200.1pt;z-index:251658240" coordsize="30736,25413" o:gfxdata="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">
                 <v:rect id="Rectangle 3" o:spid="_x0000_s1027" style="position:absolute;width:30734;height:12790;visibility:visible;mso-wrap-style:square;v-text-anchor:middle" o:gfxdata="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" fillcolor="#fbe4d5 [661]" strokecolor="#ed7d31 [3205]" strokeweight="1pt">
                   <v:textbox>
                     <w:txbxContent>
@@ -336,7 +336,7 @@
         <mc:AlternateContent>
           <mc:Choice Requires="wps">
             <w:drawing>
-              <wp:anchor distT="0" distB="0" distL="114300" distR="114300" simplePos="0" relativeHeight="251658751" behindDoc="0" locked="0" layoutInCell="1" allowOverlap="1" wp14:anchorId="5485EA99" wp14:editId="6572DBC4">
+              <wp:anchor distT="0" distB="0" distL="114300" distR="114300" simplePos="0" relativeHeight="251657727" behindDoc="0" locked="0" layoutInCell="1" allowOverlap="1" wp14:anchorId="5485EA99" wp14:editId="6632864D">
                 <wp:simplePos x="0" y="0"/>
                 <wp:positionH relativeFrom="column">
                   <wp:posOffset>3658225</wp:posOffset>
@@ -414,7 +414,7 @@
           </mc:Choice>
           <mc:Fallback>
             <w:pict>
-              <v:shapetype w14:anchorId="7B550C6F" id="_x0000_t5" coordsize="21600,21600" o:spt="5" adj="10800" path="m@0,l,21600r21600,xe">
+              <v:shapetype w14:anchorId="7B4719C5" id="_x0000_t5" coordsize="21600,21600" o:spt="5" adj="10800" path="m@0,l,21600r21600,xe">
                 <v:stroke joinstyle="miter"/>
                 <v:formulas>
                   <v:f eqn="val #0"/>
@@ -426,7 +426,7 @@
                   <v:h position="#0,topLeft" xrange="0,21600"/>
                 </v:handles>
               </v:shapetype>
-              <v:shape id="Isosceles Triangle 8" o:spid="_x0000_s1026" type="#_x0000_t5" style="position:absolute;margin-left:288.05pt;margin-top:7.45pt;width:17.45pt;height:17.6pt;rotation:8768423fd;z-index:251658751;visibility:visible;mso-wrap-style:square;mso-width-percent:0;mso-height-percent:0;mso-wrap-distance-left:9pt;mso-wrap-distance-top:0;mso-wrap-distance-right:9pt;mso-wrap-distance-bottom:0;mso-position-horizontal:absolute;mso-position-horizontal-relative:text;mso-position-vertical:absolute;mso-position-vertical-relative:text;mso-width-percent:0;mso-height-percent:0;mso-width-relative:margin;mso-height-relative:margin;v-text-anchor:middle" o:gfxdata="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" adj="0" fillcolor="#b4c6e7 [1300]" strokecolor="#b4c6e7 [1300]" strokeweight="1pt"/>
+              <v:shape id="Isosceles Triangle 8" o:spid="_x0000_s1026" type="#_x0000_t5" style="position:absolute;margin-left:288.05pt;margin-top:7.45pt;width:17.45pt;height:17.6pt;rotation:8768423fd;z-index:251657727;visibility:visible;mso-wrap-style:square;mso-width-percent:0;mso-height-percent:0;mso-wrap-distance-left:9pt;mso-wrap-distance-top:0;mso-wrap-distance-right:9pt;mso-wrap-distance-bottom:0;mso-position-horizontal:absolute;mso-position-horizontal-relative:text;mso-position-vertical:absolute;mso-position-vertical-relative:text;mso-width-percent:0;mso-height-percent:0;mso-width-relative:margin;mso-height-relative:margin;v-text-anchor:middle" o:gfxdata="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" adj="0" fillcolor="#b4c6e7 [1300]" strokecolor="#b4c6e7 [1300]" strokeweight="1pt"/>
             </w:pict>
           </mc:Fallback>
         </mc:AlternateContent>
@@ -438,7 +438,7 @@
         <mc:AlternateContent>
           <mc:Choice Requires="wps">
             <w:drawing>
-              <wp:anchor distT="0" distB="0" distL="114300" distR="114300" simplePos="0" relativeHeight="251658240" behindDoc="0" locked="0" layoutInCell="1" allowOverlap="1" wp14:anchorId="590FCD20" wp14:editId="6E4D889D">
+              <wp:anchor distT="0" distB="0" distL="114300" distR="114300" simplePos="0" relativeHeight="251657216" behindDoc="0" locked="0" layoutInCell="1" allowOverlap="1" wp14:anchorId="590FCD20" wp14:editId="3B572691">
                 <wp:simplePos x="0" y="0"/>
                 <wp:positionH relativeFrom="column">
                   <wp:posOffset>848723</wp:posOffset>
@@ -508,7 +508,7 @@
           </mc:Choice>
           <mc:Fallback>
             <w:pict>
-              <v:rect w14:anchorId="5139F575" id="Rectangle 1" o:spid="_x0000_s1026" style="position:absolute;margin-left:66.85pt;margin-top:16.7pt;width:242.15pt;height:200.15pt;z-index:251658240;visibility:visible;mso-wrap-style:square;mso-wrap-distance-left:9pt;mso-wrap-distance-top:0;mso-wrap-distance-right:9pt;mso-wrap-distance-bottom:0;mso-position-horizontal:absolute;mso-position-horizontal-relative:text;mso-position-vertical:absolute;mso-position-vertical-relative:text;v-text-anchor:middle" o:gfxdata="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" fillcolor="#b4c6e7 [1300]" strokecolor="#b4c6e7 [1300]" strokeweight="1pt"/>
+              <v:rect w14:anchorId="4D1BC246" id="Rectangle 1" o:spid="_x0000_s1026" style="position:absolute;margin-left:66.85pt;margin-top:16.7pt;width:242.15pt;height:200.15pt;z-index:251657216;visibility:visible;mso-wrap-style:square;mso-wrap-distance-left:9pt;mso-wrap-distance-top:0;mso-wrap-distance-right:9pt;mso-wrap-distance-bottom:0;mso-position-horizontal:absolute;mso-position-horizontal-relative:text;mso-position-vertical:absolute;mso-position-vertical-relative:text;v-text-anchor:middle" o:gfxdata="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" fillcolor="#b4c6e7 [1300]" strokecolor="#b4c6e7 [1300]" strokeweight="1pt"/>
             </w:pict>
           </mc:Fallback>
         </mc:AlternateContent>
@@ -535,7 +535,7 @@
         <mc:AlternateContent>
           <mc:Choice Requires="wps">
             <w:drawing>
-              <wp:anchor distT="0" distB="0" distL="114300" distR="114300" simplePos="0" relativeHeight="251657215" behindDoc="0" locked="0" layoutInCell="1" allowOverlap="1" wp14:anchorId="17CDFA13" wp14:editId="6375D034">
+              <wp:anchor distT="0" distB="0" distL="114300" distR="114300" simplePos="0" relativeHeight="251656191" behindDoc="0" locked="0" layoutInCell="1" allowOverlap="1" wp14:anchorId="17CDFA13" wp14:editId="196F666A">
                 <wp:simplePos x="0" y="0"/>
                 <wp:positionH relativeFrom="column">
                   <wp:posOffset>696595</wp:posOffset>
@@ -613,7 +613,7 @@
           </mc:Choice>
           <mc:Fallback>
             <w:pict>
-              <v:shape w14:anchorId="285579E1" id="Isosceles Triangle 9" o:spid="_x0000_s1026" type="#_x0000_t5" style="position:absolute;margin-left:54.85pt;margin-top:2.35pt;width:11.35pt;height:10.9pt;rotation:180;z-index:251657215;visibility:visible;mso-wrap-style:square;mso-width-percent:0;mso-height-percent:0;mso-wrap-distance-left:9pt;mso-wrap-distance-top:0;mso-wrap-distance-right:9pt;mso-wrap-distance-bottom:0;mso-position-horizontal:absolute;mso-position-horizontal-relative:text;mso-position-vertical:absolute;mso-position-vertical-relative:text;mso-width-percent:0;mso-height-percent:0;mso-width-relative:margin;mso-height-relative:margin;v-text-anchor:middle" o:gfxdata="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" adj="0" fillcolor="#b4c6e7 [1300]" strokecolor="#b4c6e7 [1300]" strokeweight="1pt"/>
+              <v:shape w14:anchorId="0EBF3F55" id="Isosceles Triangle 9" o:spid="_x0000_s1026" type="#_x0000_t5" style="position:absolute;margin-left:54.85pt;margin-top:2.35pt;width:11.35pt;height:10.9pt;rotation:180;z-index:251656191;visibility:visible;mso-wrap-style:square;mso-width-percent:0;mso-height-percent:0;mso-wrap-distance-left:9pt;mso-wrap-distance-top:0;mso-wrap-distance-right:9pt;mso-wrap-distance-bottom:0;mso-position-horizontal:absolute;mso-position-horizontal-relative:text;mso-position-vertical:absolute;mso-position-vertical-relative:text;mso-width-percent:0;mso-height-percent:0;mso-width-relative:margin;mso-height-relative:margin;v-text-anchor:middle" o:gfxdata="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" adj="0" fillcolor="#b4c6e7 [1300]" strokecolor="#b4c6e7 [1300]" strokeweight="1pt"/>
             </w:pict>
           </mc:Fallback>
         </mc:AlternateContent>
@@ -1631,7 +1631,3243 @@
         </w:tabs>
       </w:pPr>
     </w:p>
+    <w:p>
+      <w:pPr>
+        <w:tabs>
+          <w:tab w:val="left" w:pos="3171"/>
+        </w:tabs>
+      </w:pPr>
+    </w:p>
+    <w:p>
+      <w:pPr>
+        <w:tabs>
+          <w:tab w:val="left" w:pos="3171"/>
+        </w:tabs>
+      </w:pPr>
+    </w:p>
+    <w:p>
+      <w:pPr>
+        <w:tabs>
+          <w:tab w:val="left" w:pos="3171"/>
+        </w:tabs>
+      </w:pPr>
+    </w:p>
+    <w:p>
+      <w:pPr>
+        <w:tabs>
+          <w:tab w:val="left" w:pos="3171"/>
+        </w:tabs>
+      </w:pPr>
+    </w:p>
+    <w:p>
+      <w:pPr>
+        <w:tabs>
+          <w:tab w:val="left" w:pos="3171"/>
+        </w:tabs>
+      </w:pPr>
+    </w:p>
+    <w:p>
+      <w:pPr>
+        <w:tabs>
+          <w:tab w:val="left" w:pos="3171"/>
+        </w:tabs>
+      </w:pPr>
+    </w:p>
+    <w:p>
+      <w:pPr>
+        <w:tabs>
+          <w:tab w:val="left" w:pos="3171"/>
+        </w:tabs>
+      </w:pPr>
+    </w:p>
+    <w:p>
+      <w:pPr>
+        <w:tabs>
+          <w:tab w:val="left" w:pos="3171"/>
+        </w:tabs>
+      </w:pPr>
+    </w:p>
+    <w:p>
+      <w:pPr>
+        <w:tabs>
+          <w:tab w:val="left" w:pos="3171"/>
+        </w:tabs>
+      </w:pPr>
+    </w:p>
+    <w:p>
+      <w:pPr>
+        <w:tabs>
+          <w:tab w:val="left" w:pos="3171"/>
+        </w:tabs>
+      </w:pPr>
+    </w:p>
+    <w:p>
+      <w:pPr>
+        <w:tabs>
+          <w:tab w:val="left" w:pos="3171"/>
+        </w:tabs>
+      </w:pPr>
+    </w:p>
+    <w:p>
+      <w:pPr>
+        <w:tabs>
+          <w:tab w:val="left" w:pos="3171"/>
+        </w:tabs>
+      </w:pPr>
+    </w:p>
+    <w:p>
+      <w:pPr>
+        <w:tabs>
+          <w:tab w:val="left" w:pos="3171"/>
+        </w:tabs>
+      </w:pPr>
+    </w:p>
+    <w:p>
+      <w:pPr>
+        <w:tabs>
+          <w:tab w:val="left" w:pos="3171"/>
+        </w:tabs>
+        <w:rPr>
+          <w:b/>
+          <w:bCs/>
+        </w:rPr>
+      </w:pPr>
+      <w:r>
+        <w:rPr>
+          <w:b/>
+          <w:bCs/>
+        </w:rPr>
+        <w:t>Farm Project Conceptual Model</w:t>
+      </w:r>
+      <w:r>
+        <w:rPr>
+          <w:noProof/>
+        </w:rPr>
+        <mc:AlternateContent>
+          <mc:Choice Requires="wps">
+            <w:drawing>
+              <wp:anchor distT="0" distB="0" distL="114300" distR="114300" simplePos="0" relativeHeight="251703296" behindDoc="0" locked="0" layoutInCell="1" allowOverlap="1" wp14:anchorId="6F67DB61" wp14:editId="2817C897">
+                <wp:simplePos x="0" y="0"/>
+                <wp:positionH relativeFrom="margin">
+                  <wp:posOffset>1171575</wp:posOffset>
+                </wp:positionH>
+                <wp:positionV relativeFrom="paragraph">
+                  <wp:posOffset>257175</wp:posOffset>
+                </wp:positionV>
+                <wp:extent cx="757238" cy="271145"/>
+                <wp:effectExtent l="0" t="0" r="0" b="0"/>
+                <wp:wrapNone/>
+                <wp:docPr id="34" name="Text Box 34"/>
+                <wp:cNvGraphicFramePr/>
+                <a:graphic xmlns:a="http://schemas.openxmlformats.org/drawingml/2006/main">
+                  <a:graphicData uri="http://schemas.microsoft.com/office/word/2010/wordprocessingShape">
+                    <wps:wsp>
+                      <wps:cNvSpPr txBox="1"/>
+                      <wps:spPr>
+                        <a:xfrm>
+                          <a:off x="0" y="0"/>
+                          <a:ext cx="757238" cy="271145"/>
+                        </a:xfrm>
+                        <a:prstGeom prst="rect">
+                          <a:avLst/>
+                        </a:prstGeom>
+                        <a:noFill/>
+                        <a:ln w="6350">
+                          <a:noFill/>
+                        </a:ln>
+                      </wps:spPr>
+                      <wps:txbx>
+                        <w:txbxContent>
+                          <w:p>
+                            <w:pPr>
+                              <w:jc w:val="center"/>
+                              <w:rPr>
+                                <w:color w:val="FF0000"/>
+                              </w:rPr>
+                            </w:pPr>
+                            <w:r>
+                              <w:rPr>
+                                <w:color w:val="FF0000"/>
+                              </w:rPr>
+                              <w:t xml:space="preserve">X = </w:t>
+                            </w:r>
+                            <w:r>
+                              <w:rPr>
+                                <w:color w:val="FF0000"/>
+                              </w:rPr>
+                              <w:t>0</w:t>
+                            </w:r>
+                            <w:r>
+                              <w:rPr>
+                                <w:color w:val="FF0000"/>
+                              </w:rPr>
+                              <w:t xml:space="preserve"> m</w:t>
+                            </w:r>
+                          </w:p>
+                        </w:txbxContent>
+                      </wps:txbx>
+                      <wps:bodyPr rot="0" spcFirstLastPara="0" vertOverflow="overflow" horzOverflow="overflow" vert="horz" wrap="square" lIns="91440" tIns="45720" rIns="91440" bIns="45720" numCol="1" spcCol="0" rtlCol="0" fromWordArt="0" anchor="t" anchorCtr="0" forceAA="0" compatLnSpc="1">
+                        <a:prstTxWarp prst="textNoShape">
+                          <a:avLst/>
+                        </a:prstTxWarp>
+                        <a:noAutofit/>
+                      </wps:bodyPr>
+                    </wps:wsp>
+                  </a:graphicData>
+                </a:graphic>
+                <wp14:sizeRelH relativeFrom="margin">
+                  <wp14:pctWidth>0</wp14:pctWidth>
+                </wp14:sizeRelH>
+                <wp14:sizeRelV relativeFrom="margin">
+                  <wp14:pctHeight>0</wp14:pctHeight>
+                </wp14:sizeRelV>
+              </wp:anchor>
+            </w:drawing>
+          </mc:Choice>
+          <mc:Fallback>
+            <w:pict>
+              <v:shapetype w14:anchorId="6F67DB61" id="_x0000_t202" coordsize="21600,21600" o:spt="202" path="m,l,21600r21600,l21600,xe">
+                <v:stroke joinstyle="miter"/>
+                <v:path gradientshapeok="t" o:connecttype="rect"/>
+              </v:shapetype>
+              <v:shape id="Text Box 34" o:spid="_x0000_s1030" type="#_x0000_t202" style="position:absolute;margin-left:92.25pt;margin-top:20.25pt;width:59.65pt;height:21.35pt;z-index:251703296;visibility:visible;mso-wrap-style:square;mso-width-percent:0;mso-height-percent:0;mso-wrap-distance-left:9pt;mso-wrap-distance-top:0;mso-wrap-distance-right:9pt;mso-wrap-distance-bottom:0;mso-position-horizontal:absolute;mso-position-horizontal-relative:margin;mso-position-vertical:absolute;mso-position-vertical-relative:text;mso-width-percent:0;mso-height-percent:0;mso-width-relative:margin;mso-height-relative:margin;v-text-anchor:top" o:gfxdata="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" filled="f" stroked="f" strokeweight=".5pt">
+                <v:textbox>
+                  <w:txbxContent>
+                    <w:p>
+                      <w:pPr>
+                        <w:jc w:val="center"/>
+                        <w:rPr>
+                          <w:color w:val="FF0000"/>
+                        </w:rPr>
+                      </w:pPr>
+                      <w:r>
+                        <w:rPr>
+                          <w:color w:val="FF0000"/>
+                        </w:rPr>
+                        <w:t xml:space="preserve">X = </w:t>
+                      </w:r>
+                      <w:r>
+                        <w:rPr>
+                          <w:color w:val="FF0000"/>
+                        </w:rPr>
+                        <w:t>0</w:t>
+                      </w:r>
+                      <w:r>
+                        <w:rPr>
+                          <w:color w:val="FF0000"/>
+                        </w:rPr>
+                        <w:t xml:space="preserve"> m</w:t>
+                      </w:r>
+                    </w:p>
+                  </w:txbxContent>
+                </v:textbox>
+                <w10:wrap anchorx="margin"/>
+              </v:shape>
+            </w:pict>
+          </mc:Fallback>
+        </mc:AlternateContent>
+      </w:r>
+      <w:r>
+        <w:rPr>
+          <w:noProof/>
+        </w:rPr>
+        <mc:AlternateContent>
+          <mc:Choice Requires="wps">
+            <w:drawing>
+              <wp:anchor distT="0" distB="0" distL="114300" distR="114300" simplePos="0" relativeHeight="251701248" behindDoc="0" locked="0" layoutInCell="1" allowOverlap="1" wp14:anchorId="31C2F104" wp14:editId="64186F00">
+                <wp:simplePos x="0" y="0"/>
+                <wp:positionH relativeFrom="margin">
+                  <wp:posOffset>4500562</wp:posOffset>
+                </wp:positionH>
+                <wp:positionV relativeFrom="paragraph">
+                  <wp:posOffset>286068</wp:posOffset>
+                </wp:positionV>
+                <wp:extent cx="1181100" cy="271463"/>
+                <wp:effectExtent l="0" t="0" r="0" b="0"/>
+                <wp:wrapNone/>
+                <wp:docPr id="33" name="Text Box 33"/>
+                <wp:cNvGraphicFramePr/>
+                <a:graphic xmlns:a="http://schemas.openxmlformats.org/drawingml/2006/main">
+                  <a:graphicData uri="http://schemas.microsoft.com/office/word/2010/wordprocessingShape">
+                    <wps:wsp>
+                      <wps:cNvSpPr txBox="1"/>
+                      <wps:spPr>
+                        <a:xfrm>
+                          <a:off x="0" y="0"/>
+                          <a:ext cx="1181100" cy="271463"/>
+                        </a:xfrm>
+                        <a:prstGeom prst="rect">
+                          <a:avLst/>
+                        </a:prstGeom>
+                        <a:noFill/>
+                        <a:ln w="6350">
+                          <a:noFill/>
+                        </a:ln>
+                      </wps:spPr>
+                      <wps:txbx>
+                        <w:txbxContent>
+                          <w:p>
+                            <w:pPr>
+                              <w:jc w:val="center"/>
+                              <w:rPr>
+                                <w:color w:val="FF0000"/>
+                              </w:rPr>
+                            </w:pPr>
+                            <w:r>
+                              <w:rPr>
+                                <w:color w:val="FF0000"/>
+                              </w:rPr>
+                              <w:t>X</w:t>
+                            </w:r>
+                            <w:r>
+                              <w:rPr>
+                                <w:color w:val="FF0000"/>
+                              </w:rPr>
+                              <w:t xml:space="preserve"> = </w:t>
+                            </w:r>
+                            <w:r>
+                              <w:rPr>
+                                <w:color w:val="FF0000"/>
+                              </w:rPr>
+                              <w:t>25</w:t>
+                            </w:r>
+                            <w:r>
+                              <w:rPr>
+                                <w:color w:val="FF0000"/>
+                              </w:rPr>
+                              <w:t>00 m</w:t>
+                            </w:r>
+                          </w:p>
+                        </w:txbxContent>
+                      </wps:txbx>
+                      <wps:bodyPr rot="0" spcFirstLastPara="0" vertOverflow="overflow" horzOverflow="overflow" vert="horz" wrap="square" lIns="91440" tIns="45720" rIns="91440" bIns="45720" numCol="1" spcCol="0" rtlCol="0" fromWordArt="0" anchor="t" anchorCtr="0" forceAA="0" compatLnSpc="1">
+                        <a:prstTxWarp prst="textNoShape">
+                          <a:avLst/>
+                        </a:prstTxWarp>
+                        <a:noAutofit/>
+                      </wps:bodyPr>
+                    </wps:wsp>
+                  </a:graphicData>
+                </a:graphic>
+                <wp14:sizeRelH relativeFrom="margin">
+                  <wp14:pctWidth>0</wp14:pctWidth>
+                </wp14:sizeRelH>
+                <wp14:sizeRelV relativeFrom="margin">
+                  <wp14:pctHeight>0</wp14:pctHeight>
+                </wp14:sizeRelV>
+              </wp:anchor>
+            </w:drawing>
+          </mc:Choice>
+          <mc:Fallback>
+            <w:pict>
+              <v:shape w14:anchorId="31C2F104" id="Text Box 33" o:spid="_x0000_s1031" type="#_x0000_t202" style="position:absolute;margin-left:354.35pt;margin-top:22.55pt;width:93pt;height:21.4pt;z-index:251701248;visibility:visible;mso-wrap-style:square;mso-width-percent:0;mso-height-percent:0;mso-wrap-distance-left:9pt;mso-wrap-distance-top:0;mso-wrap-distance-right:9pt;mso-wrap-distance-bottom:0;mso-position-horizontal:absolute;mso-position-horizontal-relative:margin;mso-position-vertical:absolute;mso-position-vertical-relative:text;mso-width-percent:0;mso-height-percent:0;mso-width-relative:margin;mso-height-relative:margin;v-text-anchor:top" o:gfxdata="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" filled="f" stroked="f" strokeweight=".5pt">
+                <v:textbox>
+                  <w:txbxContent>
+                    <w:p>
+                      <w:pPr>
+                        <w:jc w:val="center"/>
+                        <w:rPr>
+                          <w:color w:val="FF0000"/>
+                        </w:rPr>
+                      </w:pPr>
+                      <w:r>
+                        <w:rPr>
+                          <w:color w:val="FF0000"/>
+                        </w:rPr>
+                        <w:t>X</w:t>
+                      </w:r>
+                      <w:r>
+                        <w:rPr>
+                          <w:color w:val="FF0000"/>
+                        </w:rPr>
+                        <w:t xml:space="preserve"> = </w:t>
+                      </w:r>
+                      <w:r>
+                        <w:rPr>
+                          <w:color w:val="FF0000"/>
+                        </w:rPr>
+                        <w:t>25</w:t>
+                      </w:r>
+                      <w:r>
+                        <w:rPr>
+                          <w:color w:val="FF0000"/>
+                        </w:rPr>
+                        <w:t>00 m</w:t>
+                      </w:r>
+                    </w:p>
+                  </w:txbxContent>
+                </v:textbox>
+                <w10:wrap anchorx="margin"/>
+              </v:shape>
+            </w:pict>
+          </mc:Fallback>
+        </mc:AlternateContent>
+      </w:r>
+    </w:p>
+    <w:p>
+      <w:pPr>
+        <w:tabs>
+          <w:tab w:val="left" w:pos="3171"/>
+        </w:tabs>
+      </w:pPr>
+      <w:r>
+        <w:rPr>
+          <w:noProof/>
+        </w:rPr>
+        <mc:AlternateContent>
+          <mc:Choice Requires="wps">
+            <w:drawing>
+              <wp:anchor distT="0" distB="0" distL="114300" distR="114300" simplePos="0" relativeHeight="251705344" behindDoc="0" locked="0" layoutInCell="1" allowOverlap="1" wp14:anchorId="654E4BA1" wp14:editId="3CF95754">
+                <wp:simplePos x="0" y="0"/>
+                <wp:positionH relativeFrom="margin">
+                  <wp:posOffset>300038</wp:posOffset>
+                </wp:positionH>
+                <wp:positionV relativeFrom="paragraph">
+                  <wp:posOffset>166370</wp:posOffset>
+                </wp:positionV>
+                <wp:extent cx="914400" cy="271463"/>
+                <wp:effectExtent l="0" t="0" r="0" b="0"/>
+                <wp:wrapNone/>
+                <wp:docPr id="35" name="Text Box 35"/>
+                <wp:cNvGraphicFramePr/>
+                <a:graphic xmlns:a="http://schemas.openxmlformats.org/drawingml/2006/main">
+                  <a:graphicData uri="http://schemas.microsoft.com/office/word/2010/wordprocessingShape">
+                    <wps:wsp>
+                      <wps:cNvSpPr txBox="1"/>
+                      <wps:spPr>
+                        <a:xfrm>
+                          <a:off x="0" y="0"/>
+                          <a:ext cx="914400" cy="271463"/>
+                        </a:xfrm>
+                        <a:prstGeom prst="rect">
+                          <a:avLst/>
+                        </a:prstGeom>
+                        <a:noFill/>
+                        <a:ln w="6350">
+                          <a:noFill/>
+                        </a:ln>
+                      </wps:spPr>
+                      <wps:txbx>
+                        <w:txbxContent>
+                          <w:p>
+                            <w:pPr>
+                              <w:jc w:val="center"/>
+                              <w:rPr>
+                                <w:color w:val="70AD47" w:themeColor="accent6"/>
+                              </w:rPr>
+                            </w:pPr>
+                            <w:r>
+                              <w:rPr>
+                                <w:color w:val="70AD47" w:themeColor="accent6"/>
+                              </w:rPr>
+                              <w:t>Y</w:t>
+                            </w:r>
+                            <w:r>
+                              <w:rPr>
+                                <w:color w:val="70AD47" w:themeColor="accent6"/>
+                              </w:rPr>
+                              <w:t xml:space="preserve"> = </w:t>
+                            </w:r>
+                            <w:r>
+                              <w:rPr>
+                                <w:color w:val="70AD47" w:themeColor="accent6"/>
+                              </w:rPr>
+                              <w:t>250</w:t>
+                            </w:r>
+                            <w:r>
+                              <w:rPr>
+                                <w:color w:val="70AD47" w:themeColor="accent6"/>
+                              </w:rPr>
+                              <w:t>0 m</w:t>
+                            </w:r>
+                          </w:p>
+                        </w:txbxContent>
+                      </wps:txbx>
+                      <wps:bodyPr rot="0" spcFirstLastPara="0" vertOverflow="overflow" horzOverflow="overflow" vert="horz" wrap="square" lIns="91440" tIns="45720" rIns="91440" bIns="45720" numCol="1" spcCol="0" rtlCol="0" fromWordArt="0" anchor="t" anchorCtr="0" forceAA="0" compatLnSpc="1">
+                        <a:prstTxWarp prst="textNoShape">
+                          <a:avLst/>
+                        </a:prstTxWarp>
+                        <a:noAutofit/>
+                      </wps:bodyPr>
+                    </wps:wsp>
+                  </a:graphicData>
+                </a:graphic>
+                <wp14:sizeRelH relativeFrom="margin">
+                  <wp14:pctWidth>0</wp14:pctWidth>
+                </wp14:sizeRelH>
+                <wp14:sizeRelV relativeFrom="margin">
+                  <wp14:pctHeight>0</wp14:pctHeight>
+                </wp14:sizeRelV>
+              </wp:anchor>
+            </w:drawing>
+          </mc:Choice>
+          <mc:Fallback>
+            <w:pict>
+              <v:shape w14:anchorId="654E4BA1" id="Text Box 35" o:spid="_x0000_s1032" type="#_x0000_t202" style="position:absolute;margin-left:23.65pt;margin-top:13.1pt;width:1in;height:21.4pt;z-index:251705344;visibility:visible;mso-wrap-style:square;mso-width-percent:0;mso-height-percent:0;mso-wrap-distance-left:9pt;mso-wrap-distance-top:0;mso-wrap-distance-right:9pt;mso-wrap-distance-bottom:0;mso-position-horizontal:absolute;mso-position-horizontal-relative:margin;mso-position-vertical:absolute;mso-position-vertical-relative:text;mso-width-percent:0;mso-height-percent:0;mso-width-relative:margin;mso-height-relative:margin;v-text-anchor:top" o:gfxdata="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" filled="f" stroked="f" strokeweight=".5pt">
+                <v:textbox>
+                  <w:txbxContent>
+                    <w:p>
+                      <w:pPr>
+                        <w:jc w:val="center"/>
+                        <w:rPr>
+                          <w:color w:val="70AD47" w:themeColor="accent6"/>
+                        </w:rPr>
+                      </w:pPr>
+                      <w:r>
+                        <w:rPr>
+                          <w:color w:val="70AD47" w:themeColor="accent6"/>
+                        </w:rPr>
+                        <w:t>Y</w:t>
+                      </w:r>
+                      <w:r>
+                        <w:rPr>
+                          <w:color w:val="70AD47" w:themeColor="accent6"/>
+                        </w:rPr>
+                        <w:t xml:space="preserve"> = </w:t>
+                      </w:r>
+                      <w:r>
+                        <w:rPr>
+                          <w:color w:val="70AD47" w:themeColor="accent6"/>
+                        </w:rPr>
+                        <w:t>250</w:t>
+                      </w:r>
+                      <w:r>
+                        <w:rPr>
+                          <w:color w:val="70AD47" w:themeColor="accent6"/>
+                        </w:rPr>
+                        <w:t>0 m</w:t>
+                      </w:r>
+                    </w:p>
+                  </w:txbxContent>
+                </v:textbox>
+                <w10:wrap anchorx="margin"/>
+              </v:shape>
+            </w:pict>
+          </mc:Fallback>
+        </mc:AlternateContent>
+      </w:r>
+      <w:r>
+        <w:rPr>
+          <w:noProof/>
+          <w:color w:val="8EAADB" w:themeColor="accent1" w:themeTint="99"/>
+        </w:rPr>
+        <mc:AlternateContent>
+          <mc:Choice Requires="wps">
+            <w:drawing>
+              <wp:anchor distT="0" distB="0" distL="114300" distR="114300" simplePos="0" relativeHeight="251697152" behindDoc="0" locked="0" layoutInCell="1" allowOverlap="1" wp14:anchorId="2B4F2DB3" wp14:editId="001297A8">
+                <wp:simplePos x="0" y="0"/>
+                <wp:positionH relativeFrom="column">
+                  <wp:posOffset>1156335</wp:posOffset>
+                </wp:positionH>
+                <wp:positionV relativeFrom="paragraph">
+                  <wp:posOffset>271145</wp:posOffset>
+                </wp:positionV>
+                <wp:extent cx="80962" cy="80962"/>
+                <wp:effectExtent l="0" t="0" r="14605" b="14605"/>
+                <wp:wrapNone/>
+                <wp:docPr id="31" name="Oval 31"/>
+                <wp:cNvGraphicFramePr/>
+                <a:graphic xmlns:a="http://schemas.openxmlformats.org/drawingml/2006/main">
+                  <a:graphicData uri="http://schemas.microsoft.com/office/word/2010/wordprocessingShape">
+                    <wps:wsp>
+                      <wps:cNvSpPr/>
+                      <wps:spPr>
+                        <a:xfrm>
+                          <a:off x="0" y="0"/>
+                          <a:ext cx="80962" cy="80962"/>
+                        </a:xfrm>
+                        <a:prstGeom prst="ellipse">
+                          <a:avLst/>
+                        </a:prstGeom>
+                        <a:solidFill>
+                          <a:schemeClr val="accent6"/>
+                        </a:solidFill>
+                        <a:ln>
+                          <a:solidFill>
+                            <a:schemeClr val="accent6">
+                              <a:lumMod val="75000"/>
+                            </a:schemeClr>
+                          </a:solidFill>
+                        </a:ln>
+                      </wps:spPr>
+                      <wps:style>
+                        <a:lnRef idx="2">
+                          <a:schemeClr val="accent1">
+                            <a:shade val="50000"/>
+                          </a:schemeClr>
+                        </a:lnRef>
+                        <a:fillRef idx="1">
+                          <a:schemeClr val="accent1"/>
+                        </a:fillRef>
+                        <a:effectRef idx="0">
+                          <a:schemeClr val="accent1"/>
+                        </a:effectRef>
+                        <a:fontRef idx="minor">
+                          <a:schemeClr val="lt1"/>
+                        </a:fontRef>
+                      </wps:style>
+                      <wps:bodyPr rot="0" spcFirstLastPara="0" vertOverflow="overflow" horzOverflow="overflow" vert="horz" wrap="square" lIns="91440" tIns="45720" rIns="91440" bIns="45720" numCol="1" spcCol="0" rtlCol="0" fromWordArt="0" anchor="ctr" anchorCtr="0" forceAA="0" compatLnSpc="1">
+                        <a:prstTxWarp prst="textNoShape">
+                          <a:avLst/>
+                        </a:prstTxWarp>
+                        <a:noAutofit/>
+                      </wps:bodyPr>
+                    </wps:wsp>
+                  </a:graphicData>
+                </a:graphic>
+              </wp:anchor>
+            </w:drawing>
+          </mc:Choice>
+          <mc:Fallback>
+            <w:pict>
+              <v:oval w14:anchorId="566341CA" id="Oval 31" o:spid="_x0000_s1026" style="position:absolute;margin-left:91.05pt;margin-top:21.35pt;width:6.35pt;height:6.35pt;z-index:251697152;visibility:visible;mso-wrap-style:square;mso-wrap-distance-left:9pt;mso-wrap-distance-top:0;mso-wrap-distance-right:9pt;mso-wrap-distance-bottom:0;mso-position-horizontal:absolute;mso-position-horizontal-relative:text;mso-position-vertical:absolute;mso-position-vertical-relative:text;v-text-anchor:middle" o:gfxdata="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" fillcolor="#70ad47 [3209]" strokecolor="#538135 [2409]" strokeweight="1pt">
+                <v:stroke joinstyle="miter"/>
+              </v:oval>
+            </w:pict>
+          </mc:Fallback>
+        </mc:AlternateContent>
+      </w:r>
+      <w:r>
+        <w:rPr>
+          <w:noProof/>
+          <w:color w:val="8EAADB" w:themeColor="accent1" w:themeTint="99"/>
+        </w:rPr>
+        <mc:AlternateContent>
+          <mc:Choice Requires="wps">
+            <w:drawing>
+              <wp:anchor distT="0" distB="0" distL="114300" distR="114300" simplePos="0" relativeHeight="251693056" behindDoc="0" locked="0" layoutInCell="1" allowOverlap="1" wp14:anchorId="25612D1A" wp14:editId="6450B057">
+                <wp:simplePos x="0" y="0"/>
+                <wp:positionH relativeFrom="column">
+                  <wp:posOffset>1200150</wp:posOffset>
+                </wp:positionH>
+                <wp:positionV relativeFrom="paragraph">
+                  <wp:posOffset>217169</wp:posOffset>
+                </wp:positionV>
+                <wp:extent cx="80962" cy="80962"/>
+                <wp:effectExtent l="0" t="0" r="14605" b="14605"/>
+                <wp:wrapNone/>
+                <wp:docPr id="29" name="Oval 29"/>
+                <wp:cNvGraphicFramePr/>
+                <a:graphic xmlns:a="http://schemas.openxmlformats.org/drawingml/2006/main">
+                  <a:graphicData uri="http://schemas.microsoft.com/office/word/2010/wordprocessingShape">
+                    <wps:wsp>
+                      <wps:cNvSpPr/>
+                      <wps:spPr>
+                        <a:xfrm>
+                          <a:off x="0" y="0"/>
+                          <a:ext cx="80962" cy="80962"/>
+                        </a:xfrm>
+                        <a:prstGeom prst="ellipse">
+                          <a:avLst/>
+                        </a:prstGeom>
+                        <a:solidFill>
+                          <a:srgbClr val="FF0000"/>
+                        </a:solidFill>
+                        <a:ln>
+                          <a:solidFill>
+                            <a:srgbClr val="C00000"/>
+                          </a:solidFill>
+                        </a:ln>
+                      </wps:spPr>
+                      <wps:style>
+                        <a:lnRef idx="2">
+                          <a:schemeClr val="accent1">
+                            <a:shade val="50000"/>
+                          </a:schemeClr>
+                        </a:lnRef>
+                        <a:fillRef idx="1">
+                          <a:schemeClr val="accent1"/>
+                        </a:fillRef>
+                        <a:effectRef idx="0">
+                          <a:schemeClr val="accent1"/>
+                        </a:effectRef>
+                        <a:fontRef idx="minor">
+                          <a:schemeClr val="lt1"/>
+                        </a:fontRef>
+                      </wps:style>
+                      <wps:bodyPr rot="0" spcFirstLastPara="0" vertOverflow="overflow" horzOverflow="overflow" vert="horz" wrap="square" lIns="91440" tIns="45720" rIns="91440" bIns="45720" numCol="1" spcCol="0" rtlCol="0" fromWordArt="0" anchor="ctr" anchorCtr="0" forceAA="0" compatLnSpc="1">
+                        <a:prstTxWarp prst="textNoShape">
+                          <a:avLst/>
+                        </a:prstTxWarp>
+                        <a:noAutofit/>
+                      </wps:bodyPr>
+                    </wps:wsp>
+                  </a:graphicData>
+                </a:graphic>
+              </wp:anchor>
+            </w:drawing>
+          </mc:Choice>
+          <mc:Fallback>
+            <w:pict>
+              <v:oval w14:anchorId="5A572E23" id="Oval 29" o:spid="_x0000_s1026" style="position:absolute;margin-left:94.5pt;margin-top:17.1pt;width:6.35pt;height:6.35pt;z-index:251693056;visibility:visible;mso-wrap-style:square;mso-wrap-distance-left:9pt;mso-wrap-distance-top:0;mso-wrap-distance-right:9pt;mso-wrap-distance-bottom:0;mso-position-horizontal:absolute;mso-position-horizontal-relative:text;mso-position-vertical:absolute;mso-position-vertical-relative:text;v-text-anchor:middle" o:gfxdata="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" fillcolor="red" strokecolor="#c00000" strokeweight="1pt">
+                <v:stroke joinstyle="miter"/>
+              </v:oval>
+            </w:pict>
+          </mc:Fallback>
+        </mc:AlternateContent>
+      </w:r>
+      <w:r>
+        <w:rPr>
+          <w:noProof/>
+          <w:color w:val="8EAADB" w:themeColor="accent1" w:themeTint="99"/>
+        </w:rPr>
+        <mc:AlternateContent>
+          <mc:Choice Requires="wps">
+            <w:drawing>
+              <wp:anchor distT="0" distB="0" distL="114300" distR="114300" simplePos="0" relativeHeight="251695104" behindDoc="0" locked="0" layoutInCell="1" allowOverlap="1" wp14:anchorId="525A18B6" wp14:editId="0689EF2C">
+                <wp:simplePos x="0" y="0"/>
+                <wp:positionH relativeFrom="column">
+                  <wp:posOffset>4672013</wp:posOffset>
+                </wp:positionH>
+                <wp:positionV relativeFrom="paragraph">
+                  <wp:posOffset>251777</wp:posOffset>
+                </wp:positionV>
+                <wp:extent cx="80962" cy="80962"/>
+                <wp:effectExtent l="0" t="0" r="14605" b="14605"/>
+                <wp:wrapNone/>
+                <wp:docPr id="30" name="Oval 30"/>
+                <wp:cNvGraphicFramePr/>
+                <a:graphic xmlns:a="http://schemas.openxmlformats.org/drawingml/2006/main">
+                  <a:graphicData uri="http://schemas.microsoft.com/office/word/2010/wordprocessingShape">
+                    <wps:wsp>
+                      <wps:cNvSpPr/>
+                      <wps:spPr>
+                        <a:xfrm>
+                          <a:off x="0" y="0"/>
+                          <a:ext cx="80962" cy="80962"/>
+                        </a:xfrm>
+                        <a:prstGeom prst="ellipse">
+                          <a:avLst/>
+                        </a:prstGeom>
+                        <a:solidFill>
+                          <a:srgbClr val="FF0000"/>
+                        </a:solidFill>
+                        <a:ln>
+                          <a:solidFill>
+                            <a:srgbClr val="C00000"/>
+                          </a:solidFill>
+                        </a:ln>
+                      </wps:spPr>
+                      <wps:style>
+                        <a:lnRef idx="2">
+                          <a:schemeClr val="accent1">
+                            <a:shade val="50000"/>
+                          </a:schemeClr>
+                        </a:lnRef>
+                        <a:fillRef idx="1">
+                          <a:schemeClr val="accent1"/>
+                        </a:fillRef>
+                        <a:effectRef idx="0">
+                          <a:schemeClr val="accent1"/>
+                        </a:effectRef>
+                        <a:fontRef idx="minor">
+                          <a:schemeClr val="lt1"/>
+                        </a:fontRef>
+                      </wps:style>
+                      <wps:bodyPr rot="0" spcFirstLastPara="0" vertOverflow="overflow" horzOverflow="overflow" vert="horz" wrap="square" lIns="91440" tIns="45720" rIns="91440" bIns="45720" numCol="1" spcCol="0" rtlCol="0" fromWordArt="0" anchor="ctr" anchorCtr="0" forceAA="0" compatLnSpc="1">
+                        <a:prstTxWarp prst="textNoShape">
+                          <a:avLst/>
+                        </a:prstTxWarp>
+                        <a:noAutofit/>
+                      </wps:bodyPr>
+                    </wps:wsp>
+                  </a:graphicData>
+                </a:graphic>
+              </wp:anchor>
+            </w:drawing>
+          </mc:Choice>
+          <mc:Fallback>
+            <w:pict>
+              <v:oval w14:anchorId="744CC66D" id="Oval 30" o:spid="_x0000_s1026" style="position:absolute;margin-left:367.9pt;margin-top:19.8pt;width:6.35pt;height:6.35pt;z-index:251695104;visibility:visible;mso-wrap-style:square;mso-wrap-distance-left:9pt;mso-wrap-distance-top:0;mso-wrap-distance-right:9pt;mso-wrap-distance-bottom:0;mso-position-horizontal:absolute;mso-position-horizontal-relative:text;mso-position-vertical:absolute;mso-position-vertical-relative:text;v-text-anchor:middle" o:gfxdata="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" fillcolor="red" strokecolor="#c00000" strokeweight="1pt">
+                <v:stroke joinstyle="miter"/>
+              </v:oval>
+            </w:pict>
+          </mc:Fallback>
+        </mc:AlternateContent>
+      </w:r>
+    </w:p>
+    <w:p>
+      <w:pPr>
+        <w:keepNext/>
+        <w:tabs>
+          <w:tab w:val="left" w:pos="3171"/>
+        </w:tabs>
+        <w:jc w:val="center"/>
+      </w:pPr>
+      <w:r>
+        <w:rPr>
+          <w:noProof/>
+        </w:rPr>
+        <mc:AlternateContent>
+          <mc:Choice Requires="wps">
+            <w:drawing>
+              <wp:anchor distT="0" distB="0" distL="114300" distR="114300" simplePos="0" relativeHeight="251659264" behindDoc="0" locked="0" layoutInCell="1" allowOverlap="1" wp14:anchorId="200ACB8F" wp14:editId="2D5E8FC2">
+                <wp:simplePos x="0" y="0"/>
+                <wp:positionH relativeFrom="column">
+                  <wp:posOffset>1229360</wp:posOffset>
+                </wp:positionH>
+                <wp:positionV relativeFrom="paragraph">
+                  <wp:posOffset>2781300</wp:posOffset>
+                </wp:positionV>
+                <wp:extent cx="3671570" cy="195580"/>
+                <wp:effectExtent l="19050" t="0" r="43180" b="13970"/>
+                <wp:wrapNone/>
+                <wp:docPr id="4" name="Parallelogram 4"/>
+                <wp:cNvGraphicFramePr/>
+                <a:graphic xmlns:a="http://schemas.openxmlformats.org/drawingml/2006/main">
+                  <a:graphicData uri="http://schemas.microsoft.com/office/word/2010/wordprocessingShape">
+                    <wps:wsp>
+                      <wps:cNvSpPr/>
+                      <wps:spPr>
+                        <a:xfrm flipV="1">
+                          <a:off x="0" y="0"/>
+                          <a:ext cx="3671570" cy="195580"/>
+                        </a:xfrm>
+                        <a:prstGeom prst="parallelogram">
+                          <a:avLst>
+                            <a:gd name="adj" fmla="val 81818"/>
+                          </a:avLst>
+                        </a:prstGeom>
+                        <a:solidFill>
+                          <a:schemeClr val="accent1">
+                            <a:lumMod val="40000"/>
+                            <a:lumOff val="60000"/>
+                          </a:schemeClr>
+                        </a:solidFill>
+                        <a:ln>
+                          <a:solidFill>
+                            <a:schemeClr val="accent1">
+                              <a:lumMod val="60000"/>
+                              <a:lumOff val="40000"/>
+                            </a:schemeClr>
+                          </a:solidFill>
+                        </a:ln>
+                      </wps:spPr>
+                      <wps:style>
+                        <a:lnRef idx="2">
+                          <a:schemeClr val="accent1">
+                            <a:shade val="50000"/>
+                          </a:schemeClr>
+                        </a:lnRef>
+                        <a:fillRef idx="1">
+                          <a:schemeClr val="accent1"/>
+                        </a:fillRef>
+                        <a:effectRef idx="0">
+                          <a:schemeClr val="accent1"/>
+                        </a:effectRef>
+                        <a:fontRef idx="minor">
+                          <a:schemeClr val="lt1"/>
+                        </a:fontRef>
+                      </wps:style>
+                      <wps:bodyPr rot="0" spcFirstLastPara="0" vertOverflow="overflow" horzOverflow="overflow" vert="horz" wrap="square" lIns="91440" tIns="45720" rIns="91440" bIns="45720" numCol="1" spcCol="0" rtlCol="0" fromWordArt="0" anchor="ctr" anchorCtr="0" forceAA="0" compatLnSpc="1">
+                        <a:prstTxWarp prst="textNoShape">
+                          <a:avLst/>
+                        </a:prstTxWarp>
+                        <a:noAutofit/>
+                      </wps:bodyPr>
+                    </wps:wsp>
+                  </a:graphicData>
+                </a:graphic>
+                <wp14:sizeRelH relativeFrom="margin">
+                  <wp14:pctWidth>0</wp14:pctWidth>
+                </wp14:sizeRelH>
+                <wp14:sizeRelV relativeFrom="margin">
+                  <wp14:pctHeight>0</wp14:pctHeight>
+                </wp14:sizeRelV>
+              </wp:anchor>
+            </w:drawing>
+          </mc:Choice>
+          <mc:Fallback>
+            <w:pict>
+              <v:shapetype w14:anchorId="3AAFCB83" id="_x0000_t7" coordsize="21600,21600" o:spt="7" adj="5400" path="m@0,l,21600@1,21600,21600,xe">
+                <v:stroke joinstyle="miter"/>
+                <v:formulas>
+                  <v:f eqn="val #0"/>
+                  <v:f eqn="sum width 0 #0"/>
+                  <v:f eqn="prod #0 1 2"/>
+                  <v:f eqn="sum width 0 @2"/>
+                  <v:f eqn="mid #0 width"/>
+                  <v:f eqn="mid @1 0"/>
+                  <v:f eqn="prod height width #0"/>
+                  <v:f eqn="prod @6 1 2"/>
+                  <v:f eqn="sum height 0 @7"/>
+                  <v:f eqn="prod width 1 2"/>
+                  <v:f eqn="sum #0 0 @9"/>
+                  <v:f eqn="if @10 @8 0"/>
+                  <v:f eqn="if @10 @7 height"/>
+                </v:formulas>
+                <v:path gradientshapeok="t" o:connecttype="custom" o:connectlocs="@4,0;10800,@11;@3,10800;@5,21600;10800,@12;@2,10800" textboxrect="1800,1800,19800,19800;8100,8100,13500,13500;10800,10800,10800,10800"/>
+                <v:handles>
+                  <v:h position="#0,topLeft" xrange="0,21600"/>
+                </v:handles>
+              </v:shapetype>
+              <v:shape id="Parallelogram 4" o:spid="_x0000_s1026" type="#_x0000_t7" style="position:absolute;margin-left:96.8pt;margin-top:219pt;width:289.1pt;height:15.4pt;flip:y;z-index:251659264;visibility:visible;mso-wrap-style:square;mso-width-percent:0;mso-height-percent:0;mso-wrap-distance-left:9pt;mso-wrap-distance-top:0;mso-wrap-distance-right:9pt;mso-wrap-distance-bottom:0;mso-position-horizontal:absolute;mso-position-horizontal-relative:text;mso-position-vertical:absolute;mso-position-vertical-relative:text;mso-width-percent:0;mso-height-percent:0;mso-width-relative:margin;mso-height-relative:margin;v-text-anchor:middle" o:gfxdata="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" adj="941" fillcolor="#b4c6e7 [1300]" strokecolor="#8eaadb [1940]" strokeweight="1pt"/>
+            </w:pict>
+          </mc:Fallback>
+        </mc:AlternateContent>
+      </w:r>
+      <w:r>
+        <w:rPr>
+          <w:noProof/>
+        </w:rPr>
+        <mc:AlternateContent>
+          <mc:Choice Requires="wps">
+            <w:drawing>
+              <wp:anchor distT="0" distB="0" distL="114300" distR="114300" simplePos="0" relativeHeight="251680768" behindDoc="0" locked="0" layoutInCell="1" allowOverlap="1" wp14:anchorId="233EBF64" wp14:editId="1BD9270E">
+                <wp:simplePos x="0" y="0"/>
+                <wp:positionH relativeFrom="margin">
+                  <wp:posOffset>5059045</wp:posOffset>
+                </wp:positionH>
+                <wp:positionV relativeFrom="paragraph">
+                  <wp:posOffset>2327275</wp:posOffset>
+                </wp:positionV>
+                <wp:extent cx="1019175" cy="271463"/>
+                <wp:effectExtent l="0" t="0" r="0" b="0"/>
+                <wp:wrapNone/>
+                <wp:docPr id="22" name="Text Box 22"/>
+                <wp:cNvGraphicFramePr/>
+                <a:graphic xmlns:a="http://schemas.openxmlformats.org/drawingml/2006/main">
+                  <a:graphicData uri="http://schemas.microsoft.com/office/word/2010/wordprocessingShape">
+                    <wps:wsp>
+                      <wps:cNvSpPr txBox="1"/>
+                      <wps:spPr>
+                        <a:xfrm>
+                          <a:off x="0" y="0"/>
+                          <a:ext cx="1019175" cy="271463"/>
+                        </a:xfrm>
+                        <a:prstGeom prst="rect">
+                          <a:avLst/>
+                        </a:prstGeom>
+                        <a:noFill/>
+                        <a:ln w="6350">
+                          <a:noFill/>
+                        </a:ln>
+                      </wps:spPr>
+                      <wps:txbx>
+                        <w:txbxContent>
+                          <w:p>
+                            <w:pPr>
+                              <w:jc w:val="center"/>
+                              <w:rPr>
+                                <w:color w:val="8EAADB" w:themeColor="accent1" w:themeTint="99"/>
+                              </w:rPr>
+                            </w:pPr>
+                            <w:r>
+                              <w:rPr>
+                                <w:color w:val="8EAADB" w:themeColor="accent1" w:themeTint="99"/>
+                              </w:rPr>
+                              <w:t>Z = 500 m</w:t>
+                            </w:r>
+                          </w:p>
+                        </w:txbxContent>
+                      </wps:txbx>
+                      <wps:bodyPr rot="0" spcFirstLastPara="0" vertOverflow="overflow" horzOverflow="overflow" vert="horz" wrap="square" lIns="91440" tIns="45720" rIns="91440" bIns="45720" numCol="1" spcCol="0" rtlCol="0" fromWordArt="0" anchor="t" anchorCtr="0" forceAA="0" compatLnSpc="1">
+                        <a:prstTxWarp prst="textNoShape">
+                          <a:avLst/>
+                        </a:prstTxWarp>
+                        <a:noAutofit/>
+                      </wps:bodyPr>
+                    </wps:wsp>
+                  </a:graphicData>
+                </a:graphic>
+                <wp14:sizeRelH relativeFrom="margin">
+                  <wp14:pctWidth>0</wp14:pctWidth>
+                </wp14:sizeRelH>
+                <wp14:sizeRelV relativeFrom="margin">
+                  <wp14:pctHeight>0</wp14:pctHeight>
+                </wp14:sizeRelV>
+              </wp:anchor>
+            </w:drawing>
+          </mc:Choice>
+          <mc:Fallback>
+            <w:pict>
+              <v:shape w14:anchorId="233EBF64" id="Text Box 22" o:spid="_x0000_s1033" type="#_x0000_t202" style="position:absolute;left:0;text-align:left;margin-left:398.35pt;margin-top:183.25pt;width:80.25pt;height:21.4pt;z-index:251680768;visibility:visible;mso-wrap-style:square;mso-width-percent:0;mso-height-percent:0;mso-wrap-distance-left:9pt;mso-wrap-distance-top:0;mso-wrap-distance-right:9pt;mso-wrap-distance-bottom:0;mso-position-horizontal:absolute;mso-position-horizontal-relative:margin;mso-position-vertical:absolute;mso-position-vertical-relative:text;mso-width-percent:0;mso-height-percent:0;mso-width-relative:margin;mso-height-relative:margin;v-text-anchor:top" o:gfxdata="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" filled="f" stroked="f" strokeweight=".5pt">
+                <v:textbox>
+                  <w:txbxContent>
+                    <w:p>
+                      <w:pPr>
+                        <w:jc w:val="center"/>
+                        <w:rPr>
+                          <w:color w:val="8EAADB" w:themeColor="accent1" w:themeTint="99"/>
+                        </w:rPr>
+                      </w:pPr>
+                      <w:r>
+                        <w:rPr>
+                          <w:color w:val="8EAADB" w:themeColor="accent1" w:themeTint="99"/>
+                        </w:rPr>
+                        <w:t>Z = 500 m</w:t>
+                      </w:r>
+                    </w:p>
+                  </w:txbxContent>
+                </v:textbox>
+                <w10:wrap anchorx="margin"/>
+              </v:shape>
+            </w:pict>
+          </mc:Fallback>
+        </mc:AlternateContent>
+      </w:r>
+      <w:r>
+        <w:rPr>
+          <w:noProof/>
+        </w:rPr>
+        <mc:AlternateContent>
+          <mc:Choice Requires="wps">
+            <w:drawing>
+              <wp:anchor distT="0" distB="0" distL="114300" distR="114300" simplePos="0" relativeHeight="251682816" behindDoc="0" locked="0" layoutInCell="1" allowOverlap="1" wp14:anchorId="1C7A3A9D" wp14:editId="072364B4">
+                <wp:simplePos x="0" y="0"/>
+                <wp:positionH relativeFrom="margin">
+                  <wp:posOffset>4705350</wp:posOffset>
+                </wp:positionH>
+                <wp:positionV relativeFrom="paragraph">
+                  <wp:posOffset>2877820</wp:posOffset>
+                </wp:positionV>
+                <wp:extent cx="1019175" cy="271463"/>
+                <wp:effectExtent l="0" t="0" r="0" b="0"/>
+                <wp:wrapNone/>
+                <wp:docPr id="23" name="Text Box 23"/>
+                <wp:cNvGraphicFramePr/>
+                <a:graphic xmlns:a="http://schemas.openxmlformats.org/drawingml/2006/main">
+                  <a:graphicData uri="http://schemas.microsoft.com/office/word/2010/wordprocessingShape">
+                    <wps:wsp>
+                      <wps:cNvSpPr txBox="1"/>
+                      <wps:spPr>
+                        <a:xfrm>
+                          <a:off x="0" y="0"/>
+                          <a:ext cx="1019175" cy="271463"/>
+                        </a:xfrm>
+                        <a:prstGeom prst="rect">
+                          <a:avLst/>
+                        </a:prstGeom>
+                        <a:noFill/>
+                        <a:ln w="6350">
+                          <a:noFill/>
+                        </a:ln>
+                      </wps:spPr>
+                      <wps:txbx>
+                        <w:txbxContent>
+                          <w:p>
+                            <w:pPr>
+                              <w:jc w:val="center"/>
+                              <w:rPr>
+                                <w:color w:val="8EAADB" w:themeColor="accent1" w:themeTint="99"/>
+                              </w:rPr>
+                            </w:pPr>
+                            <w:r>
+                              <w:rPr>
+                                <w:color w:val="8EAADB" w:themeColor="accent1" w:themeTint="99"/>
+                              </w:rPr>
+                              <w:t>Z = 0 m</w:t>
+                            </w:r>
+                          </w:p>
+                        </w:txbxContent>
+                      </wps:txbx>
+                      <wps:bodyPr rot="0" spcFirstLastPara="0" vertOverflow="overflow" horzOverflow="overflow" vert="horz" wrap="square" lIns="91440" tIns="45720" rIns="91440" bIns="45720" numCol="1" spcCol="0" rtlCol="0" fromWordArt="0" anchor="t" anchorCtr="0" forceAA="0" compatLnSpc="1">
+                        <a:prstTxWarp prst="textNoShape">
+                          <a:avLst/>
+                        </a:prstTxWarp>
+                        <a:noAutofit/>
+                      </wps:bodyPr>
+                    </wps:wsp>
+                  </a:graphicData>
+                </a:graphic>
+                <wp14:sizeRelH relativeFrom="margin">
+                  <wp14:pctWidth>0</wp14:pctWidth>
+                </wp14:sizeRelH>
+                <wp14:sizeRelV relativeFrom="margin">
+                  <wp14:pctHeight>0</wp14:pctHeight>
+                </wp14:sizeRelV>
+              </wp:anchor>
+            </w:drawing>
+          </mc:Choice>
+          <mc:Fallback>
+            <w:pict>
+              <v:shape w14:anchorId="1C7A3A9D" id="Text Box 23" o:spid="_x0000_s1034" type="#_x0000_t202" style="position:absolute;left:0;text-align:left;margin-left:370.5pt;margin-top:226.6pt;width:80.25pt;height:21.4pt;z-index:251682816;visibility:visible;mso-wrap-style:square;mso-width-percent:0;mso-height-percent:0;mso-wrap-distance-left:9pt;mso-wrap-distance-top:0;mso-wrap-distance-right:9pt;mso-wrap-distance-bottom:0;mso-position-horizontal:absolute;mso-position-horizontal-relative:margin;mso-position-vertical:absolute;mso-position-vertical-relative:text;mso-width-percent:0;mso-height-percent:0;mso-width-relative:margin;mso-height-relative:margin;v-text-anchor:top" o:gfxdata="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" filled="f" stroked="f" strokeweight=".5pt">
+                <v:textbox>
+                  <w:txbxContent>
+                    <w:p>
+                      <w:pPr>
+                        <w:jc w:val="center"/>
+                        <w:rPr>
+                          <w:color w:val="8EAADB" w:themeColor="accent1" w:themeTint="99"/>
+                        </w:rPr>
+                      </w:pPr>
+                      <w:r>
+                        <w:rPr>
+                          <w:color w:val="8EAADB" w:themeColor="accent1" w:themeTint="99"/>
+                        </w:rPr>
+                        <w:t>Z = 0 m</w:t>
+                      </w:r>
+                    </w:p>
+                  </w:txbxContent>
+                </v:textbox>
+                <w10:wrap anchorx="margin"/>
+              </v:shape>
+            </w:pict>
+          </mc:Fallback>
+        </mc:AlternateContent>
+      </w:r>
+      <w:r>
+        <w:rPr>
+          <w:noProof/>
+        </w:rPr>
+        <mc:AlternateContent>
+          <mc:Choice Requires="wps">
+            <w:drawing>
+              <wp:anchor distT="0" distB="0" distL="114300" distR="114300" simplePos="0" relativeHeight="251720704" behindDoc="0" locked="0" layoutInCell="1" allowOverlap="1" wp14:anchorId="0EDAC54E" wp14:editId="465F1F1B">
+                <wp:simplePos x="0" y="0"/>
+                <wp:positionH relativeFrom="margin">
+                  <wp:posOffset>5210322</wp:posOffset>
+                </wp:positionH>
+                <wp:positionV relativeFrom="paragraph">
+                  <wp:posOffset>56613</wp:posOffset>
+                </wp:positionV>
+                <wp:extent cx="378069" cy="271145"/>
+                <wp:effectExtent l="0" t="0" r="0" b="0"/>
+                <wp:wrapNone/>
+                <wp:docPr id="45" name="Text Box 45"/>
+                <wp:cNvGraphicFramePr/>
+                <a:graphic xmlns:a="http://schemas.openxmlformats.org/drawingml/2006/main">
+                  <a:graphicData uri="http://schemas.microsoft.com/office/word/2010/wordprocessingShape">
+                    <wps:wsp>
+                      <wps:cNvSpPr txBox="1"/>
+                      <wps:spPr>
+                        <a:xfrm>
+                          <a:off x="0" y="0"/>
+                          <a:ext cx="378069" cy="271145"/>
+                        </a:xfrm>
+                        <a:prstGeom prst="rect">
+                          <a:avLst/>
+                        </a:prstGeom>
+                        <a:noFill/>
+                        <a:ln w="6350">
+                          <a:noFill/>
+                        </a:ln>
+                      </wps:spPr>
+                      <wps:txbx>
+                        <w:txbxContent>
+                          <w:p>
+                            <w:pPr>
+                              <w:jc w:val="center"/>
+                              <w:rPr>
+                                <w:color w:val="8EAADB" w:themeColor="accent1" w:themeTint="99"/>
+                              </w:rPr>
+                            </w:pPr>
+                            <w:r>
+                              <w:rPr>
+                                <w:color w:val="8EAADB" w:themeColor="accent1" w:themeTint="99"/>
+                              </w:rPr>
+                              <w:t>Z</w:t>
+                            </w:r>
+                          </w:p>
+                        </w:txbxContent>
+                      </wps:txbx>
+                      <wps:bodyPr rot="0" spcFirstLastPara="0" vertOverflow="overflow" horzOverflow="overflow" vert="horz" wrap="square" lIns="91440" tIns="45720" rIns="91440" bIns="45720" numCol="1" spcCol="0" rtlCol="0" fromWordArt="0" anchor="t" anchorCtr="0" forceAA="0" compatLnSpc="1">
+                        <a:prstTxWarp prst="textNoShape">
+                          <a:avLst/>
+                        </a:prstTxWarp>
+                        <a:noAutofit/>
+                      </wps:bodyPr>
+                    </wps:wsp>
+                  </a:graphicData>
+                </a:graphic>
+                <wp14:sizeRelH relativeFrom="margin">
+                  <wp14:pctWidth>0</wp14:pctWidth>
+                </wp14:sizeRelH>
+                <wp14:sizeRelV relativeFrom="margin">
+                  <wp14:pctHeight>0</wp14:pctHeight>
+                </wp14:sizeRelV>
+              </wp:anchor>
+            </w:drawing>
+          </mc:Choice>
+          <mc:Fallback>
+            <w:pict>
+              <v:shape w14:anchorId="0EDAC54E" id="Text Box 45" o:spid="_x0000_s1035" type="#_x0000_t202" style="position:absolute;left:0;text-align:left;margin-left:410.25pt;margin-top:4.45pt;width:29.75pt;height:21.35pt;z-index:251720704;visibility:visible;mso-wrap-style:square;mso-width-percent:0;mso-height-percent:0;mso-wrap-distance-left:9pt;mso-wrap-distance-top:0;mso-wrap-distance-right:9pt;mso-wrap-distance-bottom:0;mso-position-horizontal:absolute;mso-position-horizontal-relative:margin;mso-position-vertical:absolute;mso-position-vertical-relative:text;mso-width-percent:0;mso-height-percent:0;mso-width-relative:margin;mso-height-relative:margin;v-text-anchor:top" o:gfxdata="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" filled="f" stroked="f" strokeweight=".5pt">
+                <v:textbox>
+                  <w:txbxContent>
+                    <w:p>
+                      <w:pPr>
+                        <w:jc w:val="center"/>
+                        <w:rPr>
+                          <w:color w:val="8EAADB" w:themeColor="accent1" w:themeTint="99"/>
+                        </w:rPr>
+                      </w:pPr>
+                      <w:r>
+                        <w:rPr>
+                          <w:color w:val="8EAADB" w:themeColor="accent1" w:themeTint="99"/>
+                        </w:rPr>
+                        <w:t>Z</w:t>
+                      </w:r>
+                    </w:p>
+                  </w:txbxContent>
+                </v:textbox>
+                <w10:wrap anchorx="margin"/>
+              </v:shape>
+            </w:pict>
+          </mc:Fallback>
+        </mc:AlternateContent>
+      </w:r>
+      <w:r>
+        <w:rPr>
+          <w:noProof/>
+        </w:rPr>
+        <mc:AlternateContent>
+          <mc:Choice Requires="wps">
+            <w:drawing>
+              <wp:anchor distT="0" distB="0" distL="114300" distR="114300" simplePos="0" relativeHeight="251718656" behindDoc="0" locked="0" layoutInCell="1" allowOverlap="1" wp14:anchorId="17F3734D" wp14:editId="7CEE93C2">
+                <wp:simplePos x="0" y="0"/>
+                <wp:positionH relativeFrom="margin">
+                  <wp:posOffset>4943182</wp:posOffset>
+                </wp:positionH>
+                <wp:positionV relativeFrom="paragraph">
+                  <wp:posOffset>638566</wp:posOffset>
+                </wp:positionV>
+                <wp:extent cx="378069" cy="271145"/>
+                <wp:effectExtent l="0" t="0" r="0" b="0"/>
+                <wp:wrapNone/>
+                <wp:docPr id="44" name="Text Box 44"/>
+                <wp:cNvGraphicFramePr/>
+                <a:graphic xmlns:a="http://schemas.openxmlformats.org/drawingml/2006/main">
+                  <a:graphicData uri="http://schemas.microsoft.com/office/word/2010/wordprocessingShape">
+                    <wps:wsp>
+                      <wps:cNvSpPr txBox="1"/>
+                      <wps:spPr>
+                        <a:xfrm>
+                          <a:off x="0" y="0"/>
+                          <a:ext cx="378069" cy="271145"/>
+                        </a:xfrm>
+                        <a:prstGeom prst="rect">
+                          <a:avLst/>
+                        </a:prstGeom>
+                        <a:noFill/>
+                        <a:ln w="6350">
+                          <a:noFill/>
+                        </a:ln>
+                      </wps:spPr>
+                      <wps:txbx>
+                        <w:txbxContent>
+                          <w:p>
+                            <w:pPr>
+                              <w:jc w:val="center"/>
+                              <w:rPr>
+                                <w:color w:val="70AD47" w:themeColor="accent6"/>
+                              </w:rPr>
+                            </w:pPr>
+                            <w:r>
+                              <w:rPr>
+                                <w:color w:val="70AD47" w:themeColor="accent6"/>
+                              </w:rPr>
+                              <w:t>Y</w:t>
+                            </w:r>
+                          </w:p>
+                        </w:txbxContent>
+                      </wps:txbx>
+                      <wps:bodyPr rot="0" spcFirstLastPara="0" vertOverflow="overflow" horzOverflow="overflow" vert="horz" wrap="square" lIns="91440" tIns="45720" rIns="91440" bIns="45720" numCol="1" spcCol="0" rtlCol="0" fromWordArt="0" anchor="t" anchorCtr="0" forceAA="0" compatLnSpc="1">
+                        <a:prstTxWarp prst="textNoShape">
+                          <a:avLst/>
+                        </a:prstTxWarp>
+                        <a:noAutofit/>
+                      </wps:bodyPr>
+                    </wps:wsp>
+                  </a:graphicData>
+                </a:graphic>
+                <wp14:sizeRelH relativeFrom="margin">
+                  <wp14:pctWidth>0</wp14:pctWidth>
+                </wp14:sizeRelH>
+                <wp14:sizeRelV relativeFrom="margin">
+                  <wp14:pctHeight>0</wp14:pctHeight>
+                </wp14:sizeRelV>
+              </wp:anchor>
+            </w:drawing>
+          </mc:Choice>
+          <mc:Fallback>
+            <w:pict>
+              <v:shape w14:anchorId="17F3734D" id="Text Box 44" o:spid="_x0000_s1036" type="#_x0000_t202" style="position:absolute;left:0;text-align:left;margin-left:389.25pt;margin-top:50.3pt;width:29.75pt;height:21.35pt;z-index:251718656;visibility:visible;mso-wrap-style:square;mso-width-percent:0;mso-height-percent:0;mso-wrap-distance-left:9pt;mso-wrap-distance-top:0;mso-wrap-distance-right:9pt;mso-wrap-distance-bottom:0;mso-position-horizontal:absolute;mso-position-horizontal-relative:margin;mso-position-vertical:absolute;mso-position-vertical-relative:text;mso-width-percent:0;mso-height-percent:0;mso-width-relative:margin;mso-height-relative:margin;v-text-anchor:top" o:gfxdata="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" filled="f" stroked="f" strokeweight=".5pt">
+                <v:textbox>
+                  <w:txbxContent>
+                    <w:p>
+                      <w:pPr>
+                        <w:jc w:val="center"/>
+                        <w:rPr>
+                          <w:color w:val="70AD47" w:themeColor="accent6"/>
+                        </w:rPr>
+                      </w:pPr>
+                      <w:r>
+                        <w:rPr>
+                          <w:color w:val="70AD47" w:themeColor="accent6"/>
+                        </w:rPr>
+                        <w:t>Y</w:t>
+                      </w:r>
+                    </w:p>
+                  </w:txbxContent>
+                </v:textbox>
+                <w10:wrap anchorx="margin"/>
+              </v:shape>
+            </w:pict>
+          </mc:Fallback>
+        </mc:AlternateContent>
+      </w:r>
+      <w:r>
+        <w:rPr>
+          <w:noProof/>
+        </w:rPr>
+        <mc:AlternateContent>
+          <mc:Choice Requires="wps">
+            <w:drawing>
+              <wp:anchor distT="0" distB="0" distL="114300" distR="114300" simplePos="0" relativeHeight="251716608" behindDoc="0" locked="0" layoutInCell="1" allowOverlap="1" wp14:anchorId="53045E32" wp14:editId="73E1D7EF">
+                <wp:simplePos x="0" y="0"/>
+                <wp:positionH relativeFrom="margin">
+                  <wp:posOffset>5624146</wp:posOffset>
+                </wp:positionH>
+                <wp:positionV relativeFrom="paragraph">
+                  <wp:posOffset>471854</wp:posOffset>
+                </wp:positionV>
+                <wp:extent cx="378069" cy="271145"/>
+                <wp:effectExtent l="0" t="0" r="0" b="0"/>
+                <wp:wrapNone/>
+                <wp:docPr id="43" name="Text Box 43"/>
+                <wp:cNvGraphicFramePr/>
+                <a:graphic xmlns:a="http://schemas.openxmlformats.org/drawingml/2006/main">
+                  <a:graphicData uri="http://schemas.microsoft.com/office/word/2010/wordprocessingShape">
+                    <wps:wsp>
+                      <wps:cNvSpPr txBox="1"/>
+                      <wps:spPr>
+                        <a:xfrm>
+                          <a:off x="0" y="0"/>
+                          <a:ext cx="378069" cy="271145"/>
+                        </a:xfrm>
+                        <a:prstGeom prst="rect">
+                          <a:avLst/>
+                        </a:prstGeom>
+                        <a:noFill/>
+                        <a:ln w="6350">
+                          <a:noFill/>
+                        </a:ln>
+                      </wps:spPr>
+                      <wps:txbx>
+                        <w:txbxContent>
+                          <w:p>
+                            <w:pPr>
+                              <w:jc w:val="center"/>
+                              <w:rPr>
+                                <w:color w:val="FF0000"/>
+                              </w:rPr>
+                            </w:pPr>
+                            <w:r>
+                              <w:rPr>
+                                <w:color w:val="FF0000"/>
+                              </w:rPr>
+                              <w:t xml:space="preserve">X </w:t>
+                            </w:r>
+                          </w:p>
+                        </w:txbxContent>
+                      </wps:txbx>
+                      <wps:bodyPr rot="0" spcFirstLastPara="0" vertOverflow="overflow" horzOverflow="overflow" vert="horz" wrap="square" lIns="91440" tIns="45720" rIns="91440" bIns="45720" numCol="1" spcCol="0" rtlCol="0" fromWordArt="0" anchor="t" anchorCtr="0" forceAA="0" compatLnSpc="1">
+                        <a:prstTxWarp prst="textNoShape">
+                          <a:avLst/>
+                        </a:prstTxWarp>
+                        <a:noAutofit/>
+                      </wps:bodyPr>
+                    </wps:wsp>
+                  </a:graphicData>
+                </a:graphic>
+                <wp14:sizeRelH relativeFrom="margin">
+                  <wp14:pctWidth>0</wp14:pctWidth>
+                </wp14:sizeRelH>
+                <wp14:sizeRelV relativeFrom="margin">
+                  <wp14:pctHeight>0</wp14:pctHeight>
+                </wp14:sizeRelV>
+              </wp:anchor>
+            </w:drawing>
+          </mc:Choice>
+          <mc:Fallback>
+            <w:pict>
+              <v:shape w14:anchorId="53045E32" id="Text Box 43" o:spid="_x0000_s1037" type="#_x0000_t202" style="position:absolute;left:0;text-align:left;margin-left:442.85pt;margin-top:37.15pt;width:29.75pt;height:21.35pt;z-index:251716608;visibility:visible;mso-wrap-style:square;mso-width-percent:0;mso-height-percent:0;mso-wrap-distance-left:9pt;mso-wrap-distance-top:0;mso-wrap-distance-right:9pt;mso-wrap-distance-bottom:0;mso-position-horizontal:absolute;mso-position-horizontal-relative:margin;mso-position-vertical:absolute;mso-position-vertical-relative:text;mso-width-percent:0;mso-height-percent:0;mso-width-relative:margin;mso-height-relative:margin;v-text-anchor:top" o:gfxdata="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" filled="f" stroked="f" strokeweight=".5pt">
+                <v:textbox>
+                  <w:txbxContent>
+                    <w:p>
+                      <w:pPr>
+                        <w:jc w:val="center"/>
+                        <w:rPr>
+                          <w:color w:val="FF0000"/>
+                        </w:rPr>
+                      </w:pPr>
+                      <w:r>
+                        <w:rPr>
+                          <w:color w:val="FF0000"/>
+                        </w:rPr>
+                        <w:t xml:space="preserve">X </w:t>
+                      </w:r>
+                    </w:p>
+                  </w:txbxContent>
+                </v:textbox>
+                <w10:wrap anchorx="margin"/>
+              </v:shape>
+            </w:pict>
+          </mc:Fallback>
+        </mc:AlternateContent>
+      </w:r>
+      <w:r>
+        <w:rPr>
+          <w:noProof/>
+        </w:rPr>
+        <mc:AlternateContent>
+          <mc:Choice Requires="wpg">
+            <w:drawing>
+              <wp:anchor distT="0" distB="0" distL="114300" distR="114300" simplePos="0" relativeHeight="251714560" behindDoc="0" locked="0" layoutInCell="1" allowOverlap="1" wp14:anchorId="0C49170D" wp14:editId="303B110C">
+                <wp:simplePos x="0" y="0"/>
+                <wp:positionH relativeFrom="column">
+                  <wp:posOffset>5195887</wp:posOffset>
+                </wp:positionH>
+                <wp:positionV relativeFrom="paragraph">
+                  <wp:posOffset>271463</wp:posOffset>
+                </wp:positionV>
+                <wp:extent cx="528638" cy="489903"/>
+                <wp:effectExtent l="38100" t="38100" r="24130" b="62865"/>
+                <wp:wrapNone/>
+                <wp:docPr id="42" name="Group 42"/>
+                <wp:cNvGraphicFramePr/>
+                <a:graphic xmlns:a="http://schemas.openxmlformats.org/drawingml/2006/main">
+                  <a:graphicData uri="http://schemas.microsoft.com/office/word/2010/wordprocessingGroup">
+                    <wpg:wgp>
+                      <wpg:cNvGrpSpPr/>
+                      <wpg:grpSpPr>
+                        <a:xfrm>
+                          <a:off x="0" y="0"/>
+                          <a:ext cx="528638" cy="489903"/>
+                          <a:chOff x="-1" y="0"/>
+                          <a:chExt cx="838043" cy="778620"/>
+                        </a:xfrm>
+                      </wpg:grpSpPr>
+                      <wps:wsp>
+                        <wps:cNvPr id="39" name="Straight Arrow Connector 39"/>
+                        <wps:cNvCnPr/>
+                        <wps:spPr>
+                          <a:xfrm>
+                            <a:off x="309722" y="526098"/>
+                            <a:ext cx="528320" cy="0"/>
+                          </a:xfrm>
+                          <a:prstGeom prst="straightConnector1">
+                            <a:avLst/>
+                          </a:prstGeom>
+                          <a:ln>
+                            <a:solidFill>
+                              <a:srgbClr val="FF0000"/>
+                            </a:solidFill>
+                            <a:tailEnd type="triangle"/>
+                          </a:ln>
+                        </wps:spPr>
+                        <wps:style>
+                          <a:lnRef idx="1">
+                            <a:schemeClr val="accent1"/>
+                          </a:lnRef>
+                          <a:fillRef idx="0">
+                            <a:schemeClr val="accent1"/>
+                          </a:fillRef>
+                          <a:effectRef idx="0">
+                            <a:schemeClr val="accent1"/>
+                          </a:effectRef>
+                          <a:fontRef idx="minor">
+                            <a:schemeClr val="tx1"/>
+                          </a:fontRef>
+                        </wps:style>
+                        <wps:bodyPr/>
+                      </wps:wsp>
+                      <wps:wsp>
+                        <wps:cNvPr id="40" name="Straight Arrow Connector 40"/>
+                        <wps:cNvCnPr/>
+                        <wps:spPr>
+                          <a:xfrm rot="5400000" flipH="1">
+                            <a:off x="52547" y="264160"/>
+                            <a:ext cx="528320" cy="0"/>
+                          </a:xfrm>
+                          <a:prstGeom prst="straightConnector1">
+                            <a:avLst/>
+                          </a:prstGeom>
+                          <a:ln>
+                            <a:solidFill>
+                              <a:schemeClr val="accent1">
+                                <a:lumMod val="60000"/>
+                                <a:lumOff val="40000"/>
+                              </a:schemeClr>
+                            </a:solidFill>
+                            <a:tailEnd type="triangle"/>
+                          </a:ln>
+                        </wps:spPr>
+                        <wps:style>
+                          <a:lnRef idx="1">
+                            <a:schemeClr val="accent1"/>
+                          </a:lnRef>
+                          <a:fillRef idx="0">
+                            <a:schemeClr val="accent1"/>
+                          </a:fillRef>
+                          <a:effectRef idx="0">
+                            <a:schemeClr val="accent1"/>
+                          </a:effectRef>
+                          <a:fontRef idx="minor">
+                            <a:schemeClr val="tx1"/>
+                          </a:fontRef>
+                        </wps:style>
+                        <wps:bodyPr/>
+                      </wps:wsp>
+                      <wps:wsp>
+                        <wps:cNvPr id="41" name="Straight Arrow Connector 41"/>
+                        <wps:cNvCnPr/>
+                        <wps:spPr>
+                          <a:xfrm rot="16200000" flipH="1" flipV="1">
+                            <a:off x="33337" y="500172"/>
+                            <a:ext cx="245110" cy="311785"/>
+                          </a:xfrm>
+                          <a:prstGeom prst="straightConnector1">
+                            <a:avLst/>
+                          </a:prstGeom>
+                          <a:ln>
+                            <a:solidFill>
+                              <a:schemeClr val="accent6"/>
+                            </a:solidFill>
+                            <a:tailEnd type="triangle"/>
+                          </a:ln>
+                        </wps:spPr>
+                        <wps:style>
+                          <a:lnRef idx="1">
+                            <a:schemeClr val="accent1"/>
+                          </a:lnRef>
+                          <a:fillRef idx="0">
+                            <a:schemeClr val="accent1"/>
+                          </a:fillRef>
+                          <a:effectRef idx="0">
+                            <a:schemeClr val="accent1"/>
+                          </a:effectRef>
+                          <a:fontRef idx="minor">
+                            <a:schemeClr val="tx1"/>
+                          </a:fontRef>
+                        </wps:style>
+                        <wps:bodyPr/>
+                      </wps:wsp>
+                    </wpg:wgp>
+                  </a:graphicData>
+                </a:graphic>
+                <wp14:sizeRelH relativeFrom="margin">
+                  <wp14:pctWidth>0</wp14:pctWidth>
+                </wp14:sizeRelH>
+                <wp14:sizeRelV relativeFrom="margin">
+                  <wp14:pctHeight>0</wp14:pctHeight>
+                </wp14:sizeRelV>
+              </wp:anchor>
+            </w:drawing>
+          </mc:Choice>
+          <mc:Fallback>
+            <w:pict>
+              <v:group w14:anchorId="2891BC99" id="Group 42" o:spid="_x0000_s1026" style="position:absolute;margin-left:409.1pt;margin-top:21.4pt;width:41.65pt;height:38.6pt;z-index:251714560;mso-width-relative:margin;mso-height-relative:margin" coordorigin="" coordsize="8380,7786" o:gfxdata="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">
+                <v:shapetype id="_x0000_t32" coordsize="21600,21600" o:spt="32" o:oned="t" path="m,l21600,21600e" filled="f">
+                  <v:path arrowok="t" fillok="f" o:connecttype="none"/>
+                  <o:lock v:ext="edit" shapetype="t"/>
+                </v:shapetype>
+                <v:shape id="Straight Arrow Connector 39" o:spid="_x0000_s1027" type="#_x0000_t32" style="position:absolute;left:3097;top:5260;width:5283;height:0;visibility:visible;mso-wrap-style:square" o:connectortype="straight" o:gfxdata="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" strokecolor="red" strokeweight=".5pt">
+                  <v:stroke endarrow="block" joinstyle="miter"/>
+                </v:shape>
+                <v:shape id="Straight Arrow Connector 40" o:spid="_x0000_s1028" type="#_x0000_t32" style="position:absolute;left:525;top:2642;width:5283;height:0;rotation:-90;flip:x;visibility:visible;mso-wrap-style:square" o:connectortype="straight" o:gfxdata="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" strokecolor="#8eaadb [1940]" strokeweight=".5pt">
+                  <v:stroke endarrow="block" joinstyle="miter"/>
+                </v:shape>
+                <v:shape id="Straight Arrow Connector 41" o:spid="_x0000_s1029" type="#_x0000_t32" style="position:absolute;left:333;top:5002;width:2451;height:3117;rotation:-90;flip:x y;visibility:visible;mso-wrap-style:square" o:connectortype="straight" o:gfxdata="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" strokecolor="#70ad47 [3209]" strokeweight=".5pt">
+                  <v:stroke endarrow="block" joinstyle="miter"/>
+                </v:shape>
+              </v:group>
+            </w:pict>
+          </mc:Fallback>
+        </mc:AlternateContent>
+      </w:r>
+      <w:r>
+        <w:rPr>
+          <w:noProof/>
+        </w:rPr>
+        <mc:AlternateContent>
+          <mc:Choice Requires="wps">
+            <w:drawing>
+              <wp:anchor distT="0" distB="0" distL="114300" distR="114300" simplePos="0" relativeHeight="251671552" behindDoc="0" locked="0" layoutInCell="1" allowOverlap="1" wp14:anchorId="0B769337" wp14:editId="70AED13D">
+                <wp:simplePos x="0" y="0"/>
+                <wp:positionH relativeFrom="column">
+                  <wp:posOffset>604520</wp:posOffset>
+                </wp:positionH>
+                <wp:positionV relativeFrom="paragraph">
+                  <wp:posOffset>2057400</wp:posOffset>
+                </wp:positionV>
+                <wp:extent cx="528320" cy="0"/>
+                <wp:effectExtent l="0" t="76200" r="24130" b="95250"/>
+                <wp:wrapNone/>
+                <wp:docPr id="17" name="Straight Arrow Connector 17"/>
+                <wp:cNvGraphicFramePr/>
+                <a:graphic xmlns:a="http://schemas.openxmlformats.org/drawingml/2006/main">
+                  <a:graphicData uri="http://schemas.microsoft.com/office/word/2010/wordprocessingShape">
+                    <wps:wsp>
+                      <wps:cNvCnPr/>
+                      <wps:spPr>
+                        <a:xfrm>
+                          <a:off x="0" y="0"/>
+                          <a:ext cx="528320" cy="0"/>
+                        </a:xfrm>
+                        <a:prstGeom prst="straightConnector1">
+                          <a:avLst/>
+                        </a:prstGeom>
+                        <a:ln>
+                          <a:solidFill>
+                            <a:srgbClr val="0000FF"/>
+                          </a:solidFill>
+                          <a:tailEnd type="triangle"/>
+                        </a:ln>
+                      </wps:spPr>
+                      <wps:style>
+                        <a:lnRef idx="1">
+                          <a:schemeClr val="accent1"/>
+                        </a:lnRef>
+                        <a:fillRef idx="0">
+                          <a:schemeClr val="accent1"/>
+                        </a:fillRef>
+                        <a:effectRef idx="0">
+                          <a:schemeClr val="accent1"/>
+                        </a:effectRef>
+                        <a:fontRef idx="minor">
+                          <a:schemeClr val="tx1"/>
+                        </a:fontRef>
+                      </wps:style>
+                      <wps:bodyPr/>
+                    </wps:wsp>
+                  </a:graphicData>
+                </a:graphic>
+              </wp:anchor>
+            </w:drawing>
+          </mc:Choice>
+          <mc:Fallback>
+            <w:pict>
+              <v:shape w14:anchorId="24845511" id="Straight Arrow Connector 17" o:spid="_x0000_s1026" type="#_x0000_t32" style="position:absolute;margin-left:47.6pt;margin-top:162pt;width:41.6pt;height:0;z-index:251671552;visibility:visible;mso-wrap-style:square;mso-wrap-distance-left:9pt;mso-wrap-distance-top:0;mso-wrap-distance-right:9pt;mso-wrap-distance-bottom:0;mso-position-horizontal:absolute;mso-position-horizontal-relative:text;mso-position-vertical:absolute;mso-position-vertical-relative:text" o:gfxdata="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" strokecolor="blue" strokeweight=".5pt">
+                <v:stroke endarrow="block" joinstyle="miter"/>
+              </v:shape>
+            </w:pict>
+          </mc:Fallback>
+        </mc:AlternateContent>
+      </w:r>
+      <w:r>
+        <w:rPr>
+          <w:noProof/>
+        </w:rPr>
+        <mc:AlternateContent>
+          <mc:Choice Requires="wps">
+            <w:drawing>
+              <wp:anchor distT="0" distB="0" distL="114300" distR="114300" simplePos="0" relativeHeight="251668480" behindDoc="0" locked="0" layoutInCell="1" allowOverlap="1" wp14:anchorId="6FFE1017" wp14:editId="7D9E0B37">
+                <wp:simplePos x="0" y="0"/>
+                <wp:positionH relativeFrom="column">
+                  <wp:posOffset>290195</wp:posOffset>
+                </wp:positionH>
+                <wp:positionV relativeFrom="paragraph">
+                  <wp:posOffset>1185545</wp:posOffset>
+                </wp:positionV>
+                <wp:extent cx="837565" cy="833437"/>
+                <wp:effectExtent l="0" t="0" r="0" b="5080"/>
+                <wp:wrapNone/>
+                <wp:docPr id="15" name="Text Box 15"/>
+                <wp:cNvGraphicFramePr/>
+                <a:graphic xmlns:a="http://schemas.openxmlformats.org/drawingml/2006/main">
+                  <a:graphicData uri="http://schemas.microsoft.com/office/word/2010/wordprocessingShape">
+                    <wps:wsp>
+                      <wps:cNvSpPr txBox="1"/>
+                      <wps:spPr>
+                        <a:xfrm>
+                          <a:off x="0" y="0"/>
+                          <a:ext cx="837565" cy="833437"/>
+                        </a:xfrm>
+                        <a:prstGeom prst="rect">
+                          <a:avLst/>
+                        </a:prstGeom>
+                        <a:noFill/>
+                        <a:ln w="6350">
+                          <a:noFill/>
+                        </a:ln>
+                      </wps:spPr>
+                      <wps:txbx>
+                        <w:txbxContent>
+                          <w:p>
+                            <w:pPr>
+                              <w:jc w:val="center"/>
+                              <w:rPr>
+                                <w:color w:val="0000FF"/>
+                              </w:rPr>
+                            </w:pPr>
+                            <w:r>
+                              <w:rPr>
+                                <w:color w:val="0000FF"/>
+                              </w:rPr>
+                              <w:t>Constant Head Boundary</w:t>
+                            </w:r>
+                            <w:r>
+                              <w:rPr>
+                                <w:color w:val="0000FF"/>
+                              </w:rPr>
+                              <w:t xml:space="preserve"> (higher)</w:t>
+                            </w:r>
+                          </w:p>
+                        </w:txbxContent>
+                      </wps:txbx>
+                      <wps:bodyPr rot="0" spcFirstLastPara="0" vertOverflow="overflow" horzOverflow="overflow" vert="horz" wrap="square" lIns="91440" tIns="45720" rIns="91440" bIns="45720" numCol="1" spcCol="0" rtlCol="0" fromWordArt="0" anchor="t" anchorCtr="0" forceAA="0" compatLnSpc="1">
+                        <a:prstTxWarp prst="textNoShape">
+                          <a:avLst/>
+                        </a:prstTxWarp>
+                        <a:noAutofit/>
+                      </wps:bodyPr>
+                    </wps:wsp>
+                  </a:graphicData>
+                </a:graphic>
+                <wp14:sizeRelH relativeFrom="margin">
+                  <wp14:pctWidth>0</wp14:pctWidth>
+                </wp14:sizeRelH>
+                <wp14:sizeRelV relativeFrom="margin">
+                  <wp14:pctHeight>0</wp14:pctHeight>
+                </wp14:sizeRelV>
+              </wp:anchor>
+            </w:drawing>
+          </mc:Choice>
+          <mc:Fallback>
+            <w:pict>
+              <v:shape w14:anchorId="6FFE1017" id="Text Box 15" o:spid="_x0000_s1038" type="#_x0000_t202" style="position:absolute;left:0;text-align:left;margin-left:22.85pt;margin-top:93.35pt;width:65.95pt;height:65.6pt;z-index:251668480;visibility:visible;mso-wrap-style:square;mso-width-percent:0;mso-height-percent:0;mso-wrap-distance-left:9pt;mso-wrap-distance-top:0;mso-wrap-distance-right:9pt;mso-wrap-distance-bottom:0;mso-position-horizontal:absolute;mso-position-horizontal-relative:text;mso-position-vertical:absolute;mso-position-vertical-relative:text;mso-width-percent:0;mso-height-percent:0;mso-width-relative:margin;mso-height-relative:margin;v-text-anchor:top" o:gfxdata="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" filled="f" stroked="f" strokeweight=".5pt">
+                <v:textbox>
+                  <w:txbxContent>
+                    <w:p>
+                      <w:pPr>
+                        <w:jc w:val="center"/>
+                        <w:rPr>
+                          <w:color w:val="0000FF"/>
+                        </w:rPr>
+                      </w:pPr>
+                      <w:r>
+                        <w:rPr>
+                          <w:color w:val="0000FF"/>
+                        </w:rPr>
+                        <w:t>Constant Head Boundary</w:t>
+                      </w:r>
+                      <w:r>
+                        <w:rPr>
+                          <w:color w:val="0000FF"/>
+                        </w:rPr>
+                        <w:t xml:space="preserve"> (higher)</w:t>
+                      </w:r>
+                    </w:p>
+                  </w:txbxContent>
+                </v:textbox>
+              </v:shape>
+            </w:pict>
+          </mc:Fallback>
+        </mc:AlternateContent>
+      </w:r>
+      <w:r>
+        <w:rPr>
+          <w:noProof/>
+        </w:rPr>
+        <mc:AlternateContent>
+          <mc:Choice Requires="wps">
+            <w:drawing>
+              <wp:anchor distT="0" distB="0" distL="114300" distR="114300" simplePos="0" relativeHeight="251670528" behindDoc="0" locked="0" layoutInCell="1" allowOverlap="1" wp14:anchorId="33C04553" wp14:editId="2EE7F812">
+                <wp:simplePos x="0" y="0"/>
+                <wp:positionH relativeFrom="column">
+                  <wp:posOffset>4919345</wp:posOffset>
+                </wp:positionH>
+                <wp:positionV relativeFrom="paragraph">
+                  <wp:posOffset>1185545</wp:posOffset>
+                </wp:positionV>
+                <wp:extent cx="837565" cy="819150"/>
+                <wp:effectExtent l="0" t="0" r="0" b="0"/>
+                <wp:wrapNone/>
+                <wp:docPr id="16" name="Text Box 16"/>
+                <wp:cNvGraphicFramePr/>
+                <a:graphic xmlns:a="http://schemas.openxmlformats.org/drawingml/2006/main">
+                  <a:graphicData uri="http://schemas.microsoft.com/office/word/2010/wordprocessingShape">
+                    <wps:wsp>
+                      <wps:cNvSpPr txBox="1"/>
+                      <wps:spPr>
+                        <a:xfrm>
+                          <a:off x="0" y="0"/>
+                          <a:ext cx="837565" cy="819150"/>
+                        </a:xfrm>
+                        <a:prstGeom prst="rect">
+                          <a:avLst/>
+                        </a:prstGeom>
+                        <a:noFill/>
+                        <a:ln w="6350">
+                          <a:noFill/>
+                        </a:ln>
+                      </wps:spPr>
+                      <wps:txbx>
+                        <w:txbxContent>
+                          <w:p>
+                            <w:pPr>
+                              <w:jc w:val="center"/>
+                              <w:rPr>
+                                <w:color w:val="0000FF"/>
+                              </w:rPr>
+                            </w:pPr>
+                            <w:r>
+                              <w:rPr>
+                                <w:color w:val="0000FF"/>
+                              </w:rPr>
+                              <w:t>Constant Head Boundary</w:t>
+                            </w:r>
+                            <w:r>
+                              <w:rPr>
+                                <w:color w:val="0000FF"/>
+                              </w:rPr>
+                              <w:t xml:space="preserve"> (lower)</w:t>
+                            </w:r>
+                          </w:p>
+                        </w:txbxContent>
+                      </wps:txbx>
+                      <wps:bodyPr rot="0" spcFirstLastPara="0" vertOverflow="overflow" horzOverflow="overflow" vert="horz" wrap="square" lIns="91440" tIns="45720" rIns="91440" bIns="45720" numCol="1" spcCol="0" rtlCol="0" fromWordArt="0" anchor="t" anchorCtr="0" forceAA="0" compatLnSpc="1">
+                        <a:prstTxWarp prst="textNoShape">
+                          <a:avLst/>
+                        </a:prstTxWarp>
+                        <a:noAutofit/>
+                      </wps:bodyPr>
+                    </wps:wsp>
+                  </a:graphicData>
+                </a:graphic>
+                <wp14:sizeRelH relativeFrom="margin">
+                  <wp14:pctWidth>0</wp14:pctWidth>
+                </wp14:sizeRelH>
+                <wp14:sizeRelV relativeFrom="margin">
+                  <wp14:pctHeight>0</wp14:pctHeight>
+                </wp14:sizeRelV>
+              </wp:anchor>
+            </w:drawing>
+          </mc:Choice>
+          <mc:Fallback>
+            <w:pict>
+              <v:shape w14:anchorId="33C04553" id="Text Box 16" o:spid="_x0000_s1039" type="#_x0000_t202" style="position:absolute;left:0;text-align:left;margin-left:387.35pt;margin-top:93.35pt;width:65.95pt;height:64.5pt;z-index:251670528;visibility:visible;mso-wrap-style:square;mso-width-percent:0;mso-height-percent:0;mso-wrap-distance-left:9pt;mso-wrap-distance-top:0;mso-wrap-distance-right:9pt;mso-wrap-distance-bottom:0;mso-position-horizontal:absolute;mso-position-horizontal-relative:text;mso-position-vertical:absolute;mso-position-vertical-relative:text;mso-width-percent:0;mso-height-percent:0;mso-width-relative:margin;mso-height-relative:margin;v-text-anchor:top" o:gfxdata="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" filled="f" stroked="f" strokeweight=".5pt">
+                <v:textbox>
+                  <w:txbxContent>
+                    <w:p>
+                      <w:pPr>
+                        <w:jc w:val="center"/>
+                        <w:rPr>
+                          <w:color w:val="0000FF"/>
+                        </w:rPr>
+                      </w:pPr>
+                      <w:r>
+                        <w:rPr>
+                          <w:color w:val="0000FF"/>
+                        </w:rPr>
+                        <w:t>Constant Head Boundary</w:t>
+                      </w:r>
+                      <w:r>
+                        <w:rPr>
+                          <w:color w:val="0000FF"/>
+                        </w:rPr>
+                        <w:t xml:space="preserve"> (lower)</w:t>
+                      </w:r>
+                    </w:p>
+                  </w:txbxContent>
+                </v:textbox>
+              </v:shape>
+            </w:pict>
+          </mc:Fallback>
+        </mc:AlternateContent>
+      </w:r>
+      <w:r>
+        <w:rPr>
+          <w:noProof/>
+        </w:rPr>
+        <mc:AlternateContent>
+          <mc:Choice Requires="wps">
+            <w:drawing>
+              <wp:anchor distT="0" distB="0" distL="114300" distR="114300" simplePos="0" relativeHeight="251673600" behindDoc="0" locked="0" layoutInCell="1" allowOverlap="1" wp14:anchorId="0E2228A0" wp14:editId="1424A7FA">
+                <wp:simplePos x="0" y="0"/>
+                <wp:positionH relativeFrom="column">
+                  <wp:posOffset>4766627</wp:posOffset>
+                </wp:positionH>
+                <wp:positionV relativeFrom="paragraph">
+                  <wp:posOffset>2052320</wp:posOffset>
+                </wp:positionV>
+                <wp:extent cx="528320" cy="0"/>
+                <wp:effectExtent l="38100" t="76200" r="0" b="95250"/>
+                <wp:wrapNone/>
+                <wp:docPr id="18" name="Straight Arrow Connector 18"/>
+                <wp:cNvGraphicFramePr/>
+                <a:graphic xmlns:a="http://schemas.openxmlformats.org/drawingml/2006/main">
+                  <a:graphicData uri="http://schemas.microsoft.com/office/word/2010/wordprocessingShape">
+                    <wps:wsp>
+                      <wps:cNvCnPr/>
+                      <wps:spPr>
+                        <a:xfrm flipH="1">
+                          <a:off x="0" y="0"/>
+                          <a:ext cx="528320" cy="0"/>
+                        </a:xfrm>
+                        <a:prstGeom prst="straightConnector1">
+                          <a:avLst/>
+                        </a:prstGeom>
+                        <a:ln>
+                          <a:solidFill>
+                            <a:srgbClr val="0000FF"/>
+                          </a:solidFill>
+                          <a:tailEnd type="triangle"/>
+                        </a:ln>
+                      </wps:spPr>
+                      <wps:style>
+                        <a:lnRef idx="1">
+                          <a:schemeClr val="accent1"/>
+                        </a:lnRef>
+                        <a:fillRef idx="0">
+                          <a:schemeClr val="accent1"/>
+                        </a:fillRef>
+                        <a:effectRef idx="0">
+                          <a:schemeClr val="accent1"/>
+                        </a:effectRef>
+                        <a:fontRef idx="minor">
+                          <a:schemeClr val="tx1"/>
+                        </a:fontRef>
+                      </wps:style>
+                      <wps:bodyPr/>
+                    </wps:wsp>
+                  </a:graphicData>
+                </a:graphic>
+              </wp:anchor>
+            </w:drawing>
+          </mc:Choice>
+          <mc:Fallback>
+            <w:pict>
+              <v:shape w14:anchorId="70AA139E" id="Straight Arrow Connector 18" o:spid="_x0000_s1026" type="#_x0000_t32" style="position:absolute;margin-left:375.3pt;margin-top:161.6pt;width:41.6pt;height:0;flip:x;z-index:251673600;visibility:visible;mso-wrap-style:square;mso-wrap-distance-left:9pt;mso-wrap-distance-top:0;mso-wrap-distance-right:9pt;mso-wrap-distance-bottom:0;mso-position-horizontal:absolute;mso-position-horizontal-relative:text;mso-position-vertical:absolute;mso-position-vertical-relative:text" o:gfxdata="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" strokecolor="blue" strokeweight=".5pt">
+                <v:stroke endarrow="block" joinstyle="miter"/>
+              </v:shape>
+            </w:pict>
+          </mc:Fallback>
+        </mc:AlternateContent>
+      </w:r>
+      <w:r>
+        <w:rPr>
+          <w:noProof/>
+        </w:rPr>
+        <mc:AlternateContent>
+          <mc:Choice Requires="wps">
+            <w:drawing>
+              <wp:anchor distT="0" distB="0" distL="114300" distR="114300" simplePos="0" relativeHeight="251707392" behindDoc="0" locked="0" layoutInCell="1" allowOverlap="1" wp14:anchorId="50406B1D" wp14:editId="5D4CE8B3">
+                <wp:simplePos x="0" y="0"/>
+                <wp:positionH relativeFrom="margin">
+                  <wp:posOffset>471488</wp:posOffset>
+                </wp:positionH>
+                <wp:positionV relativeFrom="paragraph">
+                  <wp:posOffset>2633662</wp:posOffset>
+                </wp:positionV>
+                <wp:extent cx="757238" cy="271145"/>
+                <wp:effectExtent l="0" t="0" r="0" b="0"/>
+                <wp:wrapNone/>
+                <wp:docPr id="37" name="Text Box 37"/>
+                <wp:cNvGraphicFramePr/>
+                <a:graphic xmlns:a="http://schemas.openxmlformats.org/drawingml/2006/main">
+                  <a:graphicData uri="http://schemas.microsoft.com/office/word/2010/wordprocessingShape">
+                    <wps:wsp>
+                      <wps:cNvSpPr txBox="1"/>
+                      <wps:spPr>
+                        <a:xfrm>
+                          <a:off x="0" y="0"/>
+                          <a:ext cx="757238" cy="271145"/>
+                        </a:xfrm>
+                        <a:prstGeom prst="rect">
+                          <a:avLst/>
+                        </a:prstGeom>
+                        <a:noFill/>
+                        <a:ln w="6350">
+                          <a:noFill/>
+                        </a:ln>
+                      </wps:spPr>
+                      <wps:txbx>
+                        <w:txbxContent>
+                          <w:p>
+                            <w:pPr>
+                              <w:jc w:val="center"/>
+                              <w:rPr>
+                                <w:color w:val="70AD47" w:themeColor="accent6"/>
+                              </w:rPr>
+                            </w:pPr>
+                            <w:r>
+                              <w:rPr>
+                                <w:color w:val="70AD47" w:themeColor="accent6"/>
+                              </w:rPr>
+                              <w:t>Y</w:t>
+                            </w:r>
+                            <w:r>
+                              <w:rPr>
+                                <w:color w:val="70AD47" w:themeColor="accent6"/>
+                              </w:rPr>
+                              <w:t xml:space="preserve"> = 0 m</w:t>
+                            </w:r>
+                          </w:p>
+                        </w:txbxContent>
+                      </wps:txbx>
+                      <wps:bodyPr rot="0" spcFirstLastPara="0" vertOverflow="overflow" horzOverflow="overflow" vert="horz" wrap="square" lIns="91440" tIns="45720" rIns="91440" bIns="45720" numCol="1" spcCol="0" rtlCol="0" fromWordArt="0" anchor="t" anchorCtr="0" forceAA="0" compatLnSpc="1">
+                        <a:prstTxWarp prst="textNoShape">
+                          <a:avLst/>
+                        </a:prstTxWarp>
+                        <a:noAutofit/>
+                      </wps:bodyPr>
+                    </wps:wsp>
+                  </a:graphicData>
+                </a:graphic>
+                <wp14:sizeRelH relativeFrom="margin">
+                  <wp14:pctWidth>0</wp14:pctWidth>
+                </wp14:sizeRelH>
+                <wp14:sizeRelV relativeFrom="margin">
+                  <wp14:pctHeight>0</wp14:pctHeight>
+                </wp14:sizeRelV>
+              </wp:anchor>
+            </w:drawing>
+          </mc:Choice>
+          <mc:Fallback>
+            <w:pict>
+              <v:shape w14:anchorId="50406B1D" id="Text Box 37" o:spid="_x0000_s1040" type="#_x0000_t202" style="position:absolute;left:0;text-align:left;margin-left:37.15pt;margin-top:207.35pt;width:59.65pt;height:21.35pt;z-index:251707392;visibility:visible;mso-wrap-style:square;mso-width-percent:0;mso-height-percent:0;mso-wrap-distance-left:9pt;mso-wrap-distance-top:0;mso-wrap-distance-right:9pt;mso-wrap-distance-bottom:0;mso-position-horizontal:absolute;mso-position-horizontal-relative:margin;mso-position-vertical:absolute;mso-position-vertical-relative:text;mso-width-percent:0;mso-height-percent:0;mso-width-relative:margin;mso-height-relative:margin;v-text-anchor:top" o:gfxdata="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" filled="f" stroked="f" strokeweight=".5pt">
+                <v:textbox>
+                  <w:txbxContent>
+                    <w:p>
+                      <w:pPr>
+                        <w:jc w:val="center"/>
+                        <w:rPr>
+                          <w:color w:val="70AD47" w:themeColor="accent6"/>
+                        </w:rPr>
+                      </w:pPr>
+                      <w:r>
+                        <w:rPr>
+                          <w:color w:val="70AD47" w:themeColor="accent6"/>
+                        </w:rPr>
+                        <w:t>Y</w:t>
+                      </w:r>
+                      <w:r>
+                        <w:rPr>
+                          <w:color w:val="70AD47" w:themeColor="accent6"/>
+                        </w:rPr>
+                        <w:t xml:space="preserve"> = 0 m</w:t>
+                      </w:r>
+                    </w:p>
+                  </w:txbxContent>
+                </v:textbox>
+                <w10:wrap anchorx="margin"/>
+              </v:shape>
+            </w:pict>
+          </mc:Fallback>
+        </mc:AlternateContent>
+      </w:r>
+      <w:r>
+        <w:rPr>
+          <w:noProof/>
+          <w:color w:val="8EAADB" w:themeColor="accent1" w:themeTint="99"/>
+        </w:rPr>
+        <mc:AlternateContent>
+          <mc:Choice Requires="wps">
+            <w:drawing>
+              <wp:anchor distT="0" distB="0" distL="114300" distR="114300" simplePos="0" relativeHeight="251699200" behindDoc="0" locked="0" layoutInCell="1" allowOverlap="1" wp14:anchorId="4A544575" wp14:editId="6A8814C9">
+                <wp:simplePos x="0" y="0"/>
+                <wp:positionH relativeFrom="column">
+                  <wp:posOffset>1171258</wp:posOffset>
+                </wp:positionH>
+                <wp:positionV relativeFrom="paragraph">
+                  <wp:posOffset>2742883</wp:posOffset>
+                </wp:positionV>
+                <wp:extent cx="80962" cy="80962"/>
+                <wp:effectExtent l="0" t="0" r="14605" b="14605"/>
+                <wp:wrapNone/>
+                <wp:docPr id="32" name="Oval 32"/>
+                <wp:cNvGraphicFramePr/>
+                <a:graphic xmlns:a="http://schemas.openxmlformats.org/drawingml/2006/main">
+                  <a:graphicData uri="http://schemas.microsoft.com/office/word/2010/wordprocessingShape">
+                    <wps:wsp>
+                      <wps:cNvSpPr/>
+                      <wps:spPr>
+                        <a:xfrm>
+                          <a:off x="0" y="0"/>
+                          <a:ext cx="80962" cy="80962"/>
+                        </a:xfrm>
+                        <a:prstGeom prst="ellipse">
+                          <a:avLst/>
+                        </a:prstGeom>
+                        <a:solidFill>
+                          <a:schemeClr val="accent6"/>
+                        </a:solidFill>
+                        <a:ln>
+                          <a:solidFill>
+                            <a:schemeClr val="accent6">
+                              <a:lumMod val="75000"/>
+                            </a:schemeClr>
+                          </a:solidFill>
+                        </a:ln>
+                      </wps:spPr>
+                      <wps:style>
+                        <a:lnRef idx="2">
+                          <a:schemeClr val="accent1">
+                            <a:shade val="50000"/>
+                          </a:schemeClr>
+                        </a:lnRef>
+                        <a:fillRef idx="1">
+                          <a:schemeClr val="accent1"/>
+                        </a:fillRef>
+                        <a:effectRef idx="0">
+                          <a:schemeClr val="accent1"/>
+                        </a:effectRef>
+                        <a:fontRef idx="minor">
+                          <a:schemeClr val="lt1"/>
+                        </a:fontRef>
+                      </wps:style>
+                      <wps:bodyPr rot="0" spcFirstLastPara="0" vertOverflow="overflow" horzOverflow="overflow" vert="horz" wrap="square" lIns="91440" tIns="45720" rIns="91440" bIns="45720" numCol="1" spcCol="0" rtlCol="0" fromWordArt="0" anchor="ctr" anchorCtr="0" forceAA="0" compatLnSpc="1">
+                        <a:prstTxWarp prst="textNoShape">
+                          <a:avLst/>
+                        </a:prstTxWarp>
+                        <a:noAutofit/>
+                      </wps:bodyPr>
+                    </wps:wsp>
+                  </a:graphicData>
+                </a:graphic>
+              </wp:anchor>
+            </w:drawing>
+          </mc:Choice>
+          <mc:Fallback>
+            <w:pict>
+              <v:oval w14:anchorId="380DD719" id="Oval 32" o:spid="_x0000_s1026" style="position:absolute;margin-left:92.25pt;margin-top:3in;width:6.35pt;height:6.35pt;z-index:251699200;visibility:visible;mso-wrap-style:square;mso-wrap-distance-left:9pt;mso-wrap-distance-top:0;mso-wrap-distance-right:9pt;mso-wrap-distance-bottom:0;mso-position-horizontal:absolute;mso-position-horizontal-relative:text;mso-position-vertical:absolute;mso-position-vertical-relative:text;v-text-anchor:middle" o:gfxdata="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" fillcolor="#70ad47 [3209]" strokecolor="#538135 [2409]" strokeweight="1pt">
+                <v:stroke joinstyle="miter"/>
+              </v:oval>
+            </w:pict>
+          </mc:Fallback>
+        </mc:AlternateContent>
+      </w:r>
+      <w:r>
+        <w:rPr>
+          <w:noProof/>
+        </w:rPr>
+        <mc:AlternateContent>
+          <mc:Choice Requires="wps">
+            <w:drawing>
+              <wp:anchor distT="0" distB="0" distL="114300" distR="114300" simplePos="0" relativeHeight="251662336" behindDoc="0" locked="0" layoutInCell="1" allowOverlap="1" wp14:anchorId="2FC59DD4" wp14:editId="0192433B">
+                <wp:simplePos x="0" y="0"/>
+                <wp:positionH relativeFrom="column">
+                  <wp:posOffset>3933190</wp:posOffset>
+                </wp:positionH>
+                <wp:positionV relativeFrom="paragraph">
+                  <wp:posOffset>717867</wp:posOffset>
+                </wp:positionV>
+                <wp:extent cx="490538" cy="261937"/>
+                <wp:effectExtent l="0" t="0" r="5080" b="5080"/>
+                <wp:wrapNone/>
+                <wp:docPr id="12" name="Text Box 12"/>
+                <wp:cNvGraphicFramePr/>
+                <a:graphic xmlns:a="http://schemas.openxmlformats.org/drawingml/2006/main">
+                  <a:graphicData uri="http://schemas.microsoft.com/office/word/2010/wordprocessingShape">
+                    <wps:wsp>
+                      <wps:cNvSpPr txBox="1"/>
+                      <wps:spPr>
+                        <a:xfrm>
+                          <a:off x="0" y="0"/>
+                          <a:ext cx="490538" cy="261937"/>
+                        </a:xfrm>
+                        <a:prstGeom prst="rect">
+                          <a:avLst/>
+                        </a:prstGeom>
+                        <a:solidFill>
+                          <a:schemeClr val="accent2">
+                            <a:lumMod val="20000"/>
+                            <a:lumOff val="80000"/>
+                          </a:schemeClr>
+                        </a:solidFill>
+                        <a:ln w="6350">
+                          <a:noFill/>
+                        </a:ln>
+                      </wps:spPr>
+                      <wps:txbx>
+                        <w:txbxContent>
+                          <w:p>
+                            <w:pPr>
+                              <w:jc w:val="center"/>
+                            </w:pPr>
+                            <w:r>
+                              <w:t>K = 1</w:t>
+                            </w:r>
+                          </w:p>
+                          <w:p>
+                            <w:pPr>
+                              <w:jc w:val="center"/>
+                              <w:rPr>
+                                <w:b/>
+                                <w:bCs/>
+                              </w:rPr>
+                            </w:pPr>
+                          </w:p>
+                        </w:txbxContent>
+                      </wps:txbx>
+                      <wps:bodyPr rot="0" spcFirstLastPara="0" vertOverflow="overflow" horzOverflow="overflow" vert="horz" wrap="square" lIns="91440" tIns="45720" rIns="91440" bIns="45720" numCol="1" spcCol="0" rtlCol="0" fromWordArt="0" anchor="t" anchorCtr="0" forceAA="0" compatLnSpc="1">
+                        <a:prstTxWarp prst="textNoShape">
+                          <a:avLst/>
+                        </a:prstTxWarp>
+                        <a:noAutofit/>
+                      </wps:bodyPr>
+                    </wps:wsp>
+                  </a:graphicData>
+                </a:graphic>
+                <wp14:sizeRelH relativeFrom="margin">
+                  <wp14:pctWidth>0</wp14:pctWidth>
+                </wp14:sizeRelH>
+              </wp:anchor>
+            </w:drawing>
+          </mc:Choice>
+          <mc:Fallback>
+            <w:pict>
+              <v:shape w14:anchorId="2FC59DD4" id="Text Box 12" o:spid="_x0000_s1041" type="#_x0000_t202" style="position:absolute;left:0;text-align:left;margin-left:309.7pt;margin-top:56.5pt;width:38.65pt;height:20.6pt;z-index:251662336;visibility:visible;mso-wrap-style:square;mso-width-percent:0;mso-wrap-distance-left:9pt;mso-wrap-distance-top:0;mso-wrap-distance-right:9pt;mso-wrap-distance-bottom:0;mso-position-horizontal:absolute;mso-position-horizontal-relative:text;mso-position-vertical:absolute;mso-position-vertical-relative:text;mso-width-percent:0;mso-width-relative:margin;v-text-anchor:top" o:gfxdata="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" fillcolor="#fbe4d5 [661]" stroked="f" strokeweight=".5pt">
+                <v:textbox>
+                  <w:txbxContent>
+                    <w:p>
+                      <w:pPr>
+                        <w:jc w:val="center"/>
+                      </w:pPr>
+                      <w:r>
+                        <w:t>K = 1</w:t>
+                      </w:r>
+                    </w:p>
+                    <w:p>
+                      <w:pPr>
+                        <w:jc w:val="center"/>
+                        <w:rPr>
+                          <w:b/>
+                          <w:bCs/>
+                        </w:rPr>
+                      </w:pPr>
+                    </w:p>
+                  </w:txbxContent>
+                </v:textbox>
+              </v:shape>
+            </w:pict>
+          </mc:Fallback>
+        </mc:AlternateContent>
+      </w:r>
+      <w:r>
+        <w:rPr>
+          <w:noProof/>
+        </w:rPr>
+        <mc:AlternateContent>
+          <mc:Choice Requires="wps">
+            <w:drawing>
+              <wp:anchor distT="0" distB="0" distL="114300" distR="114300" simplePos="0" relativeHeight="251691008" behindDoc="0" locked="0" layoutInCell="1" allowOverlap="1" wp14:anchorId="534F6D01" wp14:editId="6329EA99">
+                <wp:simplePos x="0" y="0"/>
+                <wp:positionH relativeFrom="margin">
+                  <wp:posOffset>2383472</wp:posOffset>
+                </wp:positionH>
+                <wp:positionV relativeFrom="paragraph">
+                  <wp:posOffset>56515</wp:posOffset>
+                </wp:positionV>
+                <wp:extent cx="1185863" cy="261937"/>
+                <wp:effectExtent l="0" t="0" r="0" b="5080"/>
+                <wp:wrapNone/>
+                <wp:docPr id="28" name="Text Box 28"/>
+                <wp:cNvGraphicFramePr/>
+                <a:graphic xmlns:a="http://schemas.openxmlformats.org/drawingml/2006/main">
+                  <a:graphicData uri="http://schemas.microsoft.com/office/word/2010/wordprocessingShape">
+                    <wps:wsp>
+                      <wps:cNvSpPr txBox="1"/>
+                      <wps:spPr>
+                        <a:xfrm>
+                          <a:off x="0" y="0"/>
+                          <a:ext cx="1185863" cy="261937"/>
+                        </a:xfrm>
+                        <a:prstGeom prst="rect">
+                          <a:avLst/>
+                        </a:prstGeom>
+                        <a:solidFill>
+                          <a:schemeClr val="accent2">
+                            <a:lumMod val="20000"/>
+                            <a:lumOff val="80000"/>
+                          </a:schemeClr>
+                        </a:solidFill>
+                        <a:ln w="6350">
+                          <a:noFill/>
+                        </a:ln>
+                      </wps:spPr>
+                      <wps:txbx>
+                        <w:txbxContent>
+                          <w:p>
+                            <w:pPr>
+                              <w:jc w:val="center"/>
+                              <w:rPr>
+                                <w:b/>
+                                <w:bCs/>
+                              </w:rPr>
+                            </w:pPr>
+                            <w:r>
+                              <w:t>Direction of Flow</w:t>
+                            </w:r>
+                          </w:p>
+                        </w:txbxContent>
+                      </wps:txbx>
+                      <wps:bodyPr rot="0" spcFirstLastPara="0" vertOverflow="overflow" horzOverflow="overflow" vert="horz" wrap="square" lIns="91440" tIns="45720" rIns="91440" bIns="45720" numCol="1" spcCol="0" rtlCol="0" fromWordArt="0" anchor="t" anchorCtr="0" forceAA="0" compatLnSpc="1">
+                        <a:prstTxWarp prst="textNoShape">
+                          <a:avLst/>
+                        </a:prstTxWarp>
+                        <a:noAutofit/>
+                      </wps:bodyPr>
+                    </wps:wsp>
+                  </a:graphicData>
+                </a:graphic>
+                <wp14:sizeRelH relativeFrom="margin">
+                  <wp14:pctWidth>0</wp14:pctWidth>
+                </wp14:sizeRelH>
+              </wp:anchor>
+            </w:drawing>
+          </mc:Choice>
+          <mc:Fallback>
+            <w:pict>
+              <v:shape w14:anchorId="534F6D01" id="Text Box 28" o:spid="_x0000_s1042" type="#_x0000_t202" style="position:absolute;left:0;text-align:left;margin-left:187.65pt;margin-top:4.45pt;width:93.4pt;height:20.6pt;z-index:251691008;visibility:visible;mso-wrap-style:square;mso-width-percent:0;mso-wrap-distance-left:9pt;mso-wrap-distance-top:0;mso-wrap-distance-right:9pt;mso-wrap-distance-bottom:0;mso-position-horizontal:absolute;mso-position-horizontal-relative:margin;mso-position-vertical:absolute;mso-position-vertical-relative:text;mso-width-percent:0;mso-width-relative:margin;v-text-anchor:top" o:gfxdata="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" fillcolor="#fbe4d5 [661]" stroked="f" strokeweight=".5pt">
+                <v:textbox>
+                  <w:txbxContent>
+                    <w:p>
+                      <w:pPr>
+                        <w:jc w:val="center"/>
+                        <w:rPr>
+                          <w:b/>
+                          <w:bCs/>
+                        </w:rPr>
+                      </w:pPr>
+                      <w:r>
+                        <w:t>Direction of Flow</w:t>
+                      </w:r>
+                    </w:p>
+                  </w:txbxContent>
+                </v:textbox>
+                <w10:wrap anchorx="margin"/>
+              </v:shape>
+            </w:pict>
+          </mc:Fallback>
+        </mc:AlternateContent>
+      </w:r>
+      <w:r>
+        <w:rPr>
+          <w:noProof/>
+        </w:rPr>
+        <mc:AlternateContent>
+          <mc:Choice Requires="wps">
+            <w:drawing>
+              <wp:anchor distT="0" distB="0" distL="114300" distR="114300" simplePos="0" relativeHeight="251688960" behindDoc="0" locked="0" layoutInCell="1" allowOverlap="1" wp14:anchorId="3CCBCDC7" wp14:editId="5A19EA51">
+                <wp:simplePos x="0" y="0"/>
+                <wp:positionH relativeFrom="margin">
+                  <wp:posOffset>2671445</wp:posOffset>
+                </wp:positionH>
+                <wp:positionV relativeFrom="paragraph">
+                  <wp:posOffset>413702</wp:posOffset>
+                </wp:positionV>
+                <wp:extent cx="528638" cy="0"/>
+                <wp:effectExtent l="0" t="76200" r="24130" b="95250"/>
+                <wp:wrapNone/>
+                <wp:docPr id="27" name="Straight Arrow Connector 27"/>
+                <wp:cNvGraphicFramePr/>
+                <a:graphic xmlns:a="http://schemas.openxmlformats.org/drawingml/2006/main">
+                  <a:graphicData uri="http://schemas.microsoft.com/office/word/2010/wordprocessingShape">
+                    <wps:wsp>
+                      <wps:cNvCnPr/>
+                      <wps:spPr>
+                        <a:xfrm>
+                          <a:off x="0" y="0"/>
+                          <a:ext cx="528638" cy="0"/>
+                        </a:xfrm>
+                        <a:prstGeom prst="straightConnector1">
+                          <a:avLst/>
+                        </a:prstGeom>
+                        <a:ln>
+                          <a:tailEnd type="triangle"/>
+                        </a:ln>
+                      </wps:spPr>
+                      <wps:style>
+                        <a:lnRef idx="3">
+                          <a:schemeClr val="dk1"/>
+                        </a:lnRef>
+                        <a:fillRef idx="0">
+                          <a:schemeClr val="dk1"/>
+                        </a:fillRef>
+                        <a:effectRef idx="2">
+                          <a:schemeClr val="dk1"/>
+                        </a:effectRef>
+                        <a:fontRef idx="minor">
+                          <a:schemeClr val="tx1"/>
+                        </a:fontRef>
+                      </wps:style>
+                      <wps:bodyPr/>
+                    </wps:wsp>
+                  </a:graphicData>
+                </a:graphic>
+              </wp:anchor>
+            </w:drawing>
+          </mc:Choice>
+          <mc:Fallback>
+            <w:pict>
+              <v:shape w14:anchorId="419AA9C7" id="Straight Arrow Connector 27" o:spid="_x0000_s1026" type="#_x0000_t32" style="position:absolute;margin-left:210.35pt;margin-top:32.55pt;width:41.65pt;height:0;z-index:251688960;visibility:visible;mso-wrap-style:square;mso-wrap-distance-left:9pt;mso-wrap-distance-top:0;mso-wrap-distance-right:9pt;mso-wrap-distance-bottom:0;mso-position-horizontal:absolute;mso-position-horizontal-relative:margin;mso-position-vertical:absolute;mso-position-vertical-relative:text" o:gfxdata="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" strokecolor="black [3200]" strokeweight="1.5pt">
+                <v:stroke endarrow="block" joinstyle="miter"/>
+                <w10:wrap anchorx="margin"/>
+              </v:shape>
+            </w:pict>
+          </mc:Fallback>
+        </mc:AlternateContent>
+      </w:r>
+      <w:r>
+        <w:rPr>
+          <w:noProof/>
+        </w:rPr>
+        <mc:AlternateContent>
+          <mc:Choice Requires="wps">
+            <w:drawing>
+              <wp:anchor distT="0" distB="0" distL="114300" distR="114300" simplePos="0" relativeHeight="251686912" behindDoc="0" locked="0" layoutInCell="1" allowOverlap="1" wp14:anchorId="12E6290D" wp14:editId="2F3EF899">
+                <wp:simplePos x="0" y="0"/>
+                <wp:positionH relativeFrom="column">
+                  <wp:posOffset>3271838</wp:posOffset>
+                </wp:positionH>
+                <wp:positionV relativeFrom="paragraph">
+                  <wp:posOffset>1609725</wp:posOffset>
+                </wp:positionV>
+                <wp:extent cx="242888" cy="261937"/>
+                <wp:effectExtent l="0" t="0" r="0" b="5080"/>
+                <wp:wrapNone/>
+                <wp:docPr id="26" name="Text Box 26"/>
+                <wp:cNvGraphicFramePr/>
+                <a:graphic xmlns:a="http://schemas.openxmlformats.org/drawingml/2006/main">
+                  <a:graphicData uri="http://schemas.microsoft.com/office/word/2010/wordprocessingShape">
+                    <wps:wsp>
+                      <wps:cNvSpPr txBox="1"/>
+                      <wps:spPr>
+                        <a:xfrm>
+                          <a:off x="0" y="0"/>
+                          <a:ext cx="242888" cy="261937"/>
+                        </a:xfrm>
+                        <a:prstGeom prst="rect">
+                          <a:avLst/>
+                        </a:prstGeom>
+                        <a:noFill/>
+                        <a:ln w="6350">
+                          <a:noFill/>
+                        </a:ln>
+                      </wps:spPr>
+                      <wps:txbx>
+                        <w:txbxContent>
+                          <w:p>
+                            <w:pPr>
+                              <w:jc w:val="center"/>
+                              <w:rPr>
+                                <w:sz w:val="18"/>
+                                <w:szCs w:val="18"/>
+                              </w:rPr>
+                            </w:pPr>
+                            <w:r>
+                              <w:rPr>
+                                <w:sz w:val="18"/>
+                                <w:szCs w:val="18"/>
+                              </w:rPr>
+                              <w:t>2</w:t>
+                            </w:r>
+                          </w:p>
+                        </w:txbxContent>
+                      </wps:txbx>
+                      <wps:bodyPr rot="0" spcFirstLastPara="0" vertOverflow="overflow" horzOverflow="overflow" vert="horz" wrap="square" lIns="91440" tIns="45720" rIns="91440" bIns="45720" numCol="1" spcCol="0" rtlCol="0" fromWordArt="0" anchor="t" anchorCtr="0" forceAA="0" compatLnSpc="1">
+                        <a:prstTxWarp prst="textNoShape">
+                          <a:avLst/>
+                        </a:prstTxWarp>
+                        <a:noAutofit/>
+                      </wps:bodyPr>
+                    </wps:wsp>
+                  </a:graphicData>
+                </a:graphic>
+                <wp14:sizeRelH relativeFrom="margin">
+                  <wp14:pctWidth>0</wp14:pctWidth>
+                </wp14:sizeRelH>
+              </wp:anchor>
+            </w:drawing>
+          </mc:Choice>
+          <mc:Fallback>
+            <w:pict>
+              <v:shape w14:anchorId="12E6290D" id="Text Box 26" o:spid="_x0000_s1043" type="#_x0000_t202" style="position:absolute;left:0;text-align:left;margin-left:257.65pt;margin-top:126.75pt;width:19.15pt;height:20.6pt;z-index:251686912;visibility:visible;mso-wrap-style:square;mso-width-percent:0;mso-wrap-distance-left:9pt;mso-wrap-distance-top:0;mso-wrap-distance-right:9pt;mso-wrap-distance-bottom:0;mso-position-horizontal:absolute;mso-position-horizontal-relative:text;mso-position-vertical:absolute;mso-position-vertical-relative:text;mso-width-percent:0;mso-width-relative:margin;v-text-anchor:top" o:gfxdata="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" filled="f" stroked="f" strokeweight=".5pt">
+                <v:textbox>
+                  <w:txbxContent>
+                    <w:p>
+                      <w:pPr>
+                        <w:jc w:val="center"/>
+                        <w:rPr>
+                          <w:sz w:val="18"/>
+                          <w:szCs w:val="18"/>
+                        </w:rPr>
+                      </w:pPr>
+                      <w:r>
+                        <w:rPr>
+                          <w:sz w:val="18"/>
+                          <w:szCs w:val="18"/>
+                        </w:rPr>
+                        <w:t>2</w:t>
+                      </w:r>
+                    </w:p>
+                  </w:txbxContent>
+                </v:textbox>
+              </v:shape>
+            </w:pict>
+          </mc:Fallback>
+        </mc:AlternateContent>
+      </w:r>
+      <w:r>
+        <w:rPr>
+          <w:noProof/>
+        </w:rPr>
+        <mc:AlternateContent>
+          <mc:Choice Requires="wps">
+            <w:drawing>
+              <wp:anchor distT="0" distB="0" distL="114300" distR="114300" simplePos="0" relativeHeight="251684864" behindDoc="0" locked="0" layoutInCell="1" allowOverlap="1" wp14:anchorId="6B59D3B9" wp14:editId="3A9E2F69">
+                <wp:simplePos x="0" y="0"/>
+                <wp:positionH relativeFrom="column">
+                  <wp:posOffset>2428875</wp:posOffset>
+                </wp:positionH>
+                <wp:positionV relativeFrom="paragraph">
+                  <wp:posOffset>2161858</wp:posOffset>
+                </wp:positionV>
+                <wp:extent cx="242888" cy="261937"/>
+                <wp:effectExtent l="0" t="0" r="0" b="5080"/>
+                <wp:wrapNone/>
+                <wp:docPr id="25" name="Text Box 25"/>
+                <wp:cNvGraphicFramePr/>
+                <a:graphic xmlns:a="http://schemas.openxmlformats.org/drawingml/2006/main">
+                  <a:graphicData uri="http://schemas.microsoft.com/office/word/2010/wordprocessingShape">
+                    <wps:wsp>
+                      <wps:cNvSpPr txBox="1"/>
+                      <wps:spPr>
+                        <a:xfrm>
+                          <a:off x="0" y="0"/>
+                          <a:ext cx="242888" cy="261937"/>
+                        </a:xfrm>
+                        <a:prstGeom prst="rect">
+                          <a:avLst/>
+                        </a:prstGeom>
+                        <a:noFill/>
+                        <a:ln w="6350">
+                          <a:noFill/>
+                        </a:ln>
+                      </wps:spPr>
+                      <wps:txbx>
+                        <w:txbxContent>
+                          <w:p>
+                            <w:pPr>
+                              <w:jc w:val="center"/>
+                              <w:rPr>
+                                <w:sz w:val="18"/>
+                                <w:szCs w:val="18"/>
+                              </w:rPr>
+                            </w:pPr>
+                            <w:r>
+                              <w:rPr>
+                                <w:sz w:val="18"/>
+                                <w:szCs w:val="18"/>
+                              </w:rPr>
+                              <w:t>1</w:t>
+                            </w:r>
+                          </w:p>
+                        </w:txbxContent>
+                      </wps:txbx>
+                      <wps:bodyPr rot="0" spcFirstLastPara="0" vertOverflow="overflow" horzOverflow="overflow" vert="horz" wrap="square" lIns="91440" tIns="45720" rIns="91440" bIns="45720" numCol="1" spcCol="0" rtlCol="0" fromWordArt="0" anchor="t" anchorCtr="0" forceAA="0" compatLnSpc="1">
+                        <a:prstTxWarp prst="textNoShape">
+                          <a:avLst/>
+                        </a:prstTxWarp>
+                        <a:noAutofit/>
+                      </wps:bodyPr>
+                    </wps:wsp>
+                  </a:graphicData>
+                </a:graphic>
+                <wp14:sizeRelH relativeFrom="margin">
+                  <wp14:pctWidth>0</wp14:pctWidth>
+                </wp14:sizeRelH>
+              </wp:anchor>
+            </w:drawing>
+          </mc:Choice>
+          <mc:Fallback>
+            <w:pict>
+              <v:shape w14:anchorId="6B59D3B9" id="Text Box 25" o:spid="_x0000_s1044" type="#_x0000_t202" style="position:absolute;left:0;text-align:left;margin-left:191.25pt;margin-top:170.25pt;width:19.15pt;height:20.6pt;z-index:251684864;visibility:visible;mso-wrap-style:square;mso-width-percent:0;mso-wrap-distance-left:9pt;mso-wrap-distance-top:0;mso-wrap-distance-right:9pt;mso-wrap-distance-bottom:0;mso-position-horizontal:absolute;mso-position-horizontal-relative:text;mso-position-vertical:absolute;mso-position-vertical-relative:text;mso-width-percent:0;mso-width-relative:margin;v-text-anchor:top" o:gfxdata="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" filled="f" stroked="f" strokeweight=".5pt">
+                <v:textbox>
+                  <w:txbxContent>
+                    <w:p>
+                      <w:pPr>
+                        <w:jc w:val="center"/>
+                        <w:rPr>
+                          <w:sz w:val="18"/>
+                          <w:szCs w:val="18"/>
+                        </w:rPr>
+                      </w:pPr>
+                      <w:r>
+                        <w:rPr>
+                          <w:sz w:val="18"/>
+                          <w:szCs w:val="18"/>
+                        </w:rPr>
+                        <w:t>1</w:t>
+                      </w:r>
+                    </w:p>
+                  </w:txbxContent>
+                </v:textbox>
+              </v:shape>
+            </w:pict>
+          </mc:Fallback>
+        </mc:AlternateContent>
+      </w:r>
+      <w:r>
+        <w:rPr>
+          <w:noProof/>
+        </w:rPr>
+        <mc:AlternateContent>
+          <mc:Choice Requires="wps">
+            <w:drawing>
+              <wp:anchor distT="0" distB="0" distL="114300" distR="114300" simplePos="0" relativeHeight="251678720" behindDoc="0" locked="0" layoutInCell="1" allowOverlap="1" wp14:anchorId="47D45A73" wp14:editId="695975E1">
+                <wp:simplePos x="0" y="0"/>
+                <wp:positionH relativeFrom="column">
+                  <wp:posOffset>4781232</wp:posOffset>
+                </wp:positionH>
+                <wp:positionV relativeFrom="paragraph">
+                  <wp:posOffset>2457450</wp:posOffset>
+                </wp:positionV>
+                <wp:extent cx="447675" cy="257175"/>
+                <wp:effectExtent l="38100" t="0" r="28575" b="47625"/>
+                <wp:wrapNone/>
+                <wp:docPr id="21" name="Straight Arrow Connector 21"/>
+                <wp:cNvGraphicFramePr/>
+                <a:graphic xmlns:a="http://schemas.openxmlformats.org/drawingml/2006/main">
+                  <a:graphicData uri="http://schemas.microsoft.com/office/word/2010/wordprocessingShape">
+                    <wps:wsp>
+                      <wps:cNvCnPr/>
+                      <wps:spPr>
+                        <a:xfrm flipH="1">
+                          <a:off x="0" y="0"/>
+                          <a:ext cx="447675" cy="257175"/>
+                        </a:xfrm>
+                        <a:prstGeom prst="straightConnector1">
+                          <a:avLst/>
+                        </a:prstGeom>
+                        <a:ln>
+                          <a:solidFill>
+                            <a:schemeClr val="accent1">
+                              <a:lumMod val="75000"/>
+                            </a:schemeClr>
+                          </a:solidFill>
+                          <a:tailEnd type="triangle"/>
+                        </a:ln>
+                      </wps:spPr>
+                      <wps:style>
+                        <a:lnRef idx="1">
+                          <a:schemeClr val="accent1"/>
+                        </a:lnRef>
+                        <a:fillRef idx="0">
+                          <a:schemeClr val="accent1"/>
+                        </a:fillRef>
+                        <a:effectRef idx="0">
+                          <a:schemeClr val="accent1"/>
+                        </a:effectRef>
+                        <a:fontRef idx="minor">
+                          <a:schemeClr val="tx1"/>
+                        </a:fontRef>
+                      </wps:style>
+                      <wps:bodyPr/>
+                    </wps:wsp>
+                  </a:graphicData>
+                </a:graphic>
+                <wp14:sizeRelH relativeFrom="margin">
+                  <wp14:pctWidth>0</wp14:pctWidth>
+                </wp14:sizeRelH>
+                <wp14:sizeRelV relativeFrom="margin">
+                  <wp14:pctHeight>0</wp14:pctHeight>
+                </wp14:sizeRelV>
+              </wp:anchor>
+            </w:drawing>
+          </mc:Choice>
+          <mc:Fallback>
+            <w:pict>
+              <v:shape w14:anchorId="6162BA3F" id="Straight Arrow Connector 21" o:spid="_x0000_s1026" type="#_x0000_t32" style="position:absolute;margin-left:376.45pt;margin-top:193.5pt;width:35.25pt;height:20.25pt;flip:x;z-index:251678720;visibility:visible;mso-wrap-style:square;mso-width-percent:0;mso-height-percent:0;mso-wrap-distance-left:9pt;mso-wrap-distance-top:0;mso-wrap-distance-right:9pt;mso-wrap-distance-bottom:0;mso-position-horizontal:absolute;mso-position-horizontal-relative:text;mso-position-vertical:absolute;mso-position-vertical-relative:text;mso-width-percent:0;mso-height-percent:0;mso-width-relative:margin;mso-height-relative:margin" o:gfxdata="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" strokecolor="#2f5496 [2404]" strokeweight=".5pt">
+                <v:stroke endarrow="block" joinstyle="miter"/>
+              </v:shape>
+            </w:pict>
+          </mc:Fallback>
+        </mc:AlternateContent>
+      </w:r>
+      <w:r>
+        <w:rPr>
+          <w:noProof/>
+        </w:rPr>
+        <mc:AlternateContent>
+          <mc:Choice Requires="wps">
+            <w:drawing>
+              <wp:anchor distT="0" distB="0" distL="114300" distR="114300" simplePos="0" relativeHeight="251666432" behindDoc="0" locked="0" layoutInCell="1" allowOverlap="1" wp14:anchorId="0409059E" wp14:editId="280C3160">
+                <wp:simplePos x="0" y="0"/>
+                <wp:positionH relativeFrom="column">
+                  <wp:posOffset>3947795</wp:posOffset>
+                </wp:positionH>
+                <wp:positionV relativeFrom="paragraph">
+                  <wp:posOffset>2137410</wp:posOffset>
+                </wp:positionV>
+                <wp:extent cx="490538" cy="261937"/>
+                <wp:effectExtent l="0" t="0" r="5080" b="5080"/>
+                <wp:wrapNone/>
+                <wp:docPr id="14" name="Text Box 14"/>
+                <wp:cNvGraphicFramePr/>
+                <a:graphic xmlns:a="http://schemas.openxmlformats.org/drawingml/2006/main">
+                  <a:graphicData uri="http://schemas.microsoft.com/office/word/2010/wordprocessingShape">
+                    <wps:wsp>
+                      <wps:cNvSpPr txBox="1"/>
+                      <wps:spPr>
+                        <a:xfrm>
+                          <a:off x="0" y="0"/>
+                          <a:ext cx="490538" cy="261937"/>
+                        </a:xfrm>
+                        <a:prstGeom prst="rect">
+                          <a:avLst/>
+                        </a:prstGeom>
+                        <a:solidFill>
+                          <a:schemeClr val="accent2">
+                            <a:lumMod val="40000"/>
+                            <a:lumOff val="60000"/>
+                          </a:schemeClr>
+                        </a:solidFill>
+                        <a:ln w="6350">
+                          <a:noFill/>
+                        </a:ln>
+                      </wps:spPr>
+                      <wps:txbx>
+                        <w:txbxContent>
+                          <w:p>
+                            <w:pPr>
+                              <w:jc w:val="center"/>
+                            </w:pPr>
+                            <w:r>
+                              <w:t xml:space="preserve">K = </w:t>
+                            </w:r>
+                            <w:r>
+                              <w:t>8</w:t>
+                            </w:r>
+                          </w:p>
+                        </w:txbxContent>
+                      </wps:txbx>
+                      <wps:bodyPr rot="0" spcFirstLastPara="0" vertOverflow="overflow" horzOverflow="overflow" vert="horz" wrap="square" lIns="91440" tIns="45720" rIns="91440" bIns="45720" numCol="1" spcCol="0" rtlCol="0" fromWordArt="0" anchor="t" anchorCtr="0" forceAA="0" compatLnSpc="1">
+                        <a:prstTxWarp prst="textNoShape">
+                          <a:avLst/>
+                        </a:prstTxWarp>
+                        <a:noAutofit/>
+                      </wps:bodyPr>
+                    </wps:wsp>
+                  </a:graphicData>
+                </a:graphic>
+                <wp14:sizeRelH relativeFrom="margin">
+                  <wp14:pctWidth>0</wp14:pctWidth>
+                </wp14:sizeRelH>
+              </wp:anchor>
+            </w:drawing>
+          </mc:Choice>
+          <mc:Fallback>
+            <w:pict>
+              <v:shape w14:anchorId="0409059E" id="Text Box 14" o:spid="_x0000_s1045" type="#_x0000_t202" style="position:absolute;left:0;text-align:left;margin-left:310.85pt;margin-top:168.3pt;width:38.65pt;height:20.6pt;z-index:251666432;visibility:visible;mso-wrap-style:square;mso-width-percent:0;mso-wrap-distance-left:9pt;mso-wrap-distance-top:0;mso-wrap-distance-right:9pt;mso-wrap-distance-bottom:0;mso-position-horizontal:absolute;mso-position-horizontal-relative:text;mso-position-vertical:absolute;mso-position-vertical-relative:text;mso-width-percent:0;mso-width-relative:margin;v-text-anchor:top" o:gfxdata="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" fillcolor="#f7caac [1301]" stroked="f" strokeweight=".5pt">
+                <v:textbox>
+                  <w:txbxContent>
+                    <w:p>
+                      <w:pPr>
+                        <w:jc w:val="center"/>
+                      </w:pPr>
+                      <w:r>
+                        <w:t xml:space="preserve">K = </w:t>
+                      </w:r>
+                      <w:r>
+                        <w:t>8</w:t>
+                      </w:r>
+                    </w:p>
+                  </w:txbxContent>
+                </v:textbox>
+              </v:shape>
+            </w:pict>
+          </mc:Fallback>
+        </mc:AlternateContent>
+      </w:r>
+      <w:r>
+        <w:rPr>
+          <w:noProof/>
+        </w:rPr>
+        <mc:AlternateContent>
+          <mc:Choice Requires="wps">
+            <w:drawing>
+              <wp:anchor distT="0" distB="0" distL="114300" distR="114300" simplePos="0" relativeHeight="251664384" behindDoc="0" locked="0" layoutInCell="1" allowOverlap="1" wp14:anchorId="49E3B644" wp14:editId="4C113C8C">
+                <wp:simplePos x="0" y="0"/>
+                <wp:positionH relativeFrom="column">
+                  <wp:posOffset>1403985</wp:posOffset>
+                </wp:positionH>
+                <wp:positionV relativeFrom="paragraph">
+                  <wp:posOffset>1823720</wp:posOffset>
+                </wp:positionV>
+                <wp:extent cx="619125" cy="261937"/>
+                <wp:effectExtent l="0" t="0" r="9525" b="5080"/>
+                <wp:wrapNone/>
+                <wp:docPr id="13" name="Text Box 13"/>
+                <wp:cNvGraphicFramePr/>
+                <a:graphic xmlns:a="http://schemas.openxmlformats.org/drawingml/2006/main">
+                  <a:graphicData uri="http://schemas.microsoft.com/office/word/2010/wordprocessingShape">
+                    <wps:wsp>
+                      <wps:cNvSpPr txBox="1"/>
+                      <wps:spPr>
+                        <a:xfrm>
+                          <a:off x="0" y="0"/>
+                          <a:ext cx="619125" cy="261937"/>
+                        </a:xfrm>
+                        <a:prstGeom prst="rect">
+                          <a:avLst/>
+                        </a:prstGeom>
+                        <a:solidFill>
+                          <a:schemeClr val="accent2">
+                            <a:lumMod val="60000"/>
+                            <a:lumOff val="40000"/>
+                          </a:schemeClr>
+                        </a:solidFill>
+                        <a:ln w="6350">
+                          <a:noFill/>
+                        </a:ln>
+                      </wps:spPr>
+                      <wps:txbx>
+                        <w:txbxContent>
+                          <w:p>
+                            <w:pPr>
+                              <w:jc w:val="center"/>
+                            </w:pPr>
+                            <w:r>
+                              <w:t>K = 1</w:t>
+                            </w:r>
+                            <w:r>
+                              <w:t>3</w:t>
+                            </w:r>
+                          </w:p>
+                        </w:txbxContent>
+                      </wps:txbx>
+                      <wps:bodyPr rot="0" spcFirstLastPara="0" vertOverflow="overflow" horzOverflow="overflow" vert="horz" wrap="square" lIns="91440" tIns="45720" rIns="91440" bIns="45720" numCol="1" spcCol="0" rtlCol="0" fromWordArt="0" anchor="t" anchorCtr="0" forceAA="0" compatLnSpc="1">
+                        <a:prstTxWarp prst="textNoShape">
+                          <a:avLst/>
+                        </a:prstTxWarp>
+                        <a:noAutofit/>
+                      </wps:bodyPr>
+                    </wps:wsp>
+                  </a:graphicData>
+                </a:graphic>
+                <wp14:sizeRelH relativeFrom="margin">
+                  <wp14:pctWidth>0</wp14:pctWidth>
+                </wp14:sizeRelH>
+              </wp:anchor>
+            </w:drawing>
+          </mc:Choice>
+          <mc:Fallback>
+            <w:pict>
+              <v:shape w14:anchorId="49E3B644" id="Text Box 13" o:spid="_x0000_s1046" type="#_x0000_t202" style="position:absolute;left:0;text-align:left;margin-left:110.55pt;margin-top:143.6pt;width:48.75pt;height:20.6pt;z-index:251664384;visibility:visible;mso-wrap-style:square;mso-width-percent:0;mso-wrap-distance-left:9pt;mso-wrap-distance-top:0;mso-wrap-distance-right:9pt;mso-wrap-distance-bottom:0;mso-position-horizontal:absolute;mso-position-horizontal-relative:text;mso-position-vertical:absolute;mso-position-vertical-relative:text;mso-width-percent:0;mso-width-relative:margin;v-text-anchor:top" o:gfxdata="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" fillcolor="#f4b083 [1941]" stroked="f" strokeweight=".5pt">
+                <v:textbox>
+                  <w:txbxContent>
+                    <w:p>
+                      <w:pPr>
+                        <w:jc w:val="center"/>
+                      </w:pPr>
+                      <w:r>
+                        <w:t>K = 1</w:t>
+                      </w:r>
+                      <w:r>
+                        <w:t>3</w:t>
+                      </w:r>
+                    </w:p>
+                  </w:txbxContent>
+                </v:textbox>
+              </v:shape>
+            </w:pict>
+          </mc:Fallback>
+        </mc:AlternateContent>
+      </w:r>
+      <w:r>
+        <w:rPr>
+          <w:noProof/>
+        </w:rPr>
+        <mc:AlternateContent>
+          <mc:Choice Requires="wps">
+            <w:drawing>
+              <wp:anchor distT="0" distB="0" distL="114300" distR="114300" simplePos="0" relativeHeight="251661312" behindDoc="0" locked="0" layoutInCell="1" allowOverlap="1" wp14:anchorId="4C3078A9" wp14:editId="63169F25">
+                <wp:simplePos x="0" y="0"/>
+                <wp:positionH relativeFrom="column">
+                  <wp:posOffset>3333433</wp:posOffset>
+                </wp:positionH>
+                <wp:positionV relativeFrom="paragraph">
+                  <wp:posOffset>1404620</wp:posOffset>
+                </wp:positionV>
+                <wp:extent cx="2961005" cy="175261"/>
+                <wp:effectExtent l="2223" t="16827" r="13017" b="32068"/>
+                <wp:wrapNone/>
+                <wp:docPr id="11" name="Parallelogram 11"/>
+                <wp:cNvGraphicFramePr/>
+                <a:graphic xmlns:a="http://schemas.openxmlformats.org/drawingml/2006/main">
+                  <a:graphicData uri="http://schemas.microsoft.com/office/word/2010/wordprocessingShape">
+                    <wps:wsp>
+                      <wps:cNvSpPr/>
+                      <wps:spPr>
+                        <a:xfrm rot="16200000" flipH="1" flipV="1">
+                          <a:off x="0" y="0"/>
+                          <a:ext cx="2961005" cy="175261"/>
+                        </a:xfrm>
+                        <a:prstGeom prst="parallelogram">
+                          <a:avLst>
+                            <a:gd name="adj" fmla="val 125408"/>
+                          </a:avLst>
+                        </a:prstGeom>
+                        <a:solidFill>
+                          <a:schemeClr val="accent1">
+                            <a:lumMod val="40000"/>
+                            <a:lumOff val="60000"/>
+                          </a:schemeClr>
+                        </a:solidFill>
+                        <a:ln>
+                          <a:solidFill>
+                            <a:schemeClr val="accent1">
+                              <a:lumMod val="60000"/>
+                              <a:lumOff val="40000"/>
+                            </a:schemeClr>
+                          </a:solidFill>
+                        </a:ln>
+                      </wps:spPr>
+                      <wps:style>
+                        <a:lnRef idx="2">
+                          <a:schemeClr val="accent1">
+                            <a:shade val="50000"/>
+                          </a:schemeClr>
+                        </a:lnRef>
+                        <a:fillRef idx="1">
+                          <a:schemeClr val="accent1"/>
+                        </a:fillRef>
+                        <a:effectRef idx="0">
+                          <a:schemeClr val="accent1"/>
+                        </a:effectRef>
+                        <a:fontRef idx="minor">
+                          <a:schemeClr val="lt1"/>
+                        </a:fontRef>
+                      </wps:style>
+                      <wps:bodyPr rot="0" spcFirstLastPara="0" vertOverflow="overflow" horzOverflow="overflow" vert="horz" wrap="square" lIns="91440" tIns="45720" rIns="91440" bIns="45720" numCol="1" spcCol="0" rtlCol="0" fromWordArt="0" anchor="ctr" anchorCtr="0" forceAA="0" compatLnSpc="1">
+                        <a:prstTxWarp prst="textNoShape">
+                          <a:avLst/>
+                        </a:prstTxWarp>
+                        <a:noAutofit/>
+                      </wps:bodyPr>
+                    </wps:wsp>
+                  </a:graphicData>
+                </a:graphic>
+                <wp14:sizeRelH relativeFrom="margin">
+                  <wp14:pctWidth>0</wp14:pctWidth>
+                </wp14:sizeRelH>
+                <wp14:sizeRelV relativeFrom="margin">
+                  <wp14:pctHeight>0</wp14:pctHeight>
+                </wp14:sizeRelV>
+              </wp:anchor>
+            </w:drawing>
+          </mc:Choice>
+          <mc:Fallback>
+            <w:pict>
+              <v:shape w14:anchorId="2D7D90CA" id="Parallelogram 11" o:spid="_x0000_s1026" type="#_x0000_t7" style="position:absolute;margin-left:262.5pt;margin-top:110.6pt;width:233.15pt;height:13.8pt;rotation:-90;flip:x y;z-index:251661312;visibility:visible;mso-wrap-style:square;mso-width-percent:0;mso-height-percent:0;mso-wrap-distance-left:9pt;mso-wrap-distance-top:0;mso-wrap-distance-right:9pt;mso-wrap-distance-bottom:0;mso-position-horizontal:absolute;mso-position-horizontal-relative:text;mso-position-vertical:absolute;mso-position-vertical-relative:text;mso-width-percent:0;mso-height-percent:0;mso-width-relative:margin;mso-height-relative:margin;v-text-anchor:middle" o:gfxdata="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" adj="1603" fillcolor="#b4c6e7 [1300]" strokecolor="#8eaadb [1940]" strokeweight="1pt"/>
+            </w:pict>
+          </mc:Fallback>
+        </mc:AlternateContent>
+      </w:r>
+      <w:r>
+        <w:rPr>
+          <w:noProof/>
+          <w:color w:val="8EAADB" w:themeColor="accent1" w:themeTint="99"/>
+        </w:rPr>
+        <mc:AlternateContent>
+          <mc:Choice Requires="wps">
+            <w:drawing>
+              <wp:anchor distT="0" distB="0" distL="114300" distR="114300" simplePos="0" relativeHeight="251674624" behindDoc="0" locked="0" layoutInCell="1" allowOverlap="1" wp14:anchorId="0ABE67BB" wp14:editId="3EF62270">
+                <wp:simplePos x="0" y="0"/>
+                <wp:positionH relativeFrom="column">
+                  <wp:posOffset>4695190</wp:posOffset>
+                </wp:positionH>
+                <wp:positionV relativeFrom="paragraph">
+                  <wp:posOffset>2733040</wp:posOffset>
+                </wp:positionV>
+                <wp:extent cx="80962" cy="80962"/>
+                <wp:effectExtent l="0" t="0" r="14605" b="14605"/>
+                <wp:wrapNone/>
+                <wp:docPr id="19" name="Oval 19"/>
+                <wp:cNvGraphicFramePr/>
+                <a:graphic xmlns:a="http://schemas.openxmlformats.org/drawingml/2006/main">
+                  <a:graphicData uri="http://schemas.microsoft.com/office/word/2010/wordprocessingShape">
+                    <wps:wsp>
+                      <wps:cNvSpPr/>
+                      <wps:spPr>
+                        <a:xfrm>
+                          <a:off x="0" y="0"/>
+                          <a:ext cx="80962" cy="80962"/>
+                        </a:xfrm>
+                        <a:prstGeom prst="ellipse">
+                          <a:avLst/>
+                        </a:prstGeom>
+                        <a:solidFill>
+                          <a:schemeClr val="accent1">
+                            <a:lumMod val="60000"/>
+                            <a:lumOff val="40000"/>
+                          </a:schemeClr>
+                        </a:solidFill>
+                        <a:ln>
+                          <a:solidFill>
+                            <a:schemeClr val="accent1">
+                              <a:lumMod val="75000"/>
+                            </a:schemeClr>
+                          </a:solidFill>
+                        </a:ln>
+                      </wps:spPr>
+                      <wps:style>
+                        <a:lnRef idx="2">
+                          <a:schemeClr val="accent1">
+                            <a:shade val="50000"/>
+                          </a:schemeClr>
+                        </a:lnRef>
+                        <a:fillRef idx="1">
+                          <a:schemeClr val="accent1"/>
+                        </a:fillRef>
+                        <a:effectRef idx="0">
+                          <a:schemeClr val="accent1"/>
+                        </a:effectRef>
+                        <a:fontRef idx="minor">
+                          <a:schemeClr val="lt1"/>
+                        </a:fontRef>
+                      </wps:style>
+                      <wps:bodyPr rot="0" spcFirstLastPara="0" vertOverflow="overflow" horzOverflow="overflow" vert="horz" wrap="square" lIns="91440" tIns="45720" rIns="91440" bIns="45720" numCol="1" spcCol="0" rtlCol="0" fromWordArt="0" anchor="ctr" anchorCtr="0" forceAA="0" compatLnSpc="1">
+                        <a:prstTxWarp prst="textNoShape">
+                          <a:avLst/>
+                        </a:prstTxWarp>
+                        <a:noAutofit/>
+                      </wps:bodyPr>
+                    </wps:wsp>
+                  </a:graphicData>
+                </a:graphic>
+              </wp:anchor>
+            </w:drawing>
+          </mc:Choice>
+          <mc:Fallback>
+            <w:pict>
+              <v:oval w14:anchorId="569E93DE" id="Oval 19" o:spid="_x0000_s1026" style="position:absolute;margin-left:369.7pt;margin-top:215.2pt;width:6.35pt;height:6.35pt;z-index:251674624;visibility:visible;mso-wrap-style:square;mso-wrap-distance-left:9pt;mso-wrap-distance-top:0;mso-wrap-distance-right:9pt;mso-wrap-distance-bottom:0;mso-position-horizontal:absolute;mso-position-horizontal-relative:text;mso-position-vertical:absolute;mso-position-vertical-relative:text;v-text-anchor:middle" o:gfxdata="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" fillcolor="#8eaadb [1940]" strokecolor="#2f5496 [2404]" strokeweight="1pt">
+                <v:stroke joinstyle="miter"/>
+              </v:oval>
+            </w:pict>
+          </mc:Fallback>
+        </mc:AlternateContent>
+      </w:r>
+      <w:r>
+        <w:rPr>
+          <w:noProof/>
+        </w:rPr>
+        <w:drawing>
+          <wp:inline distT="0" distB="0" distL="0" distR="0" wp14:anchorId="55F7DA20" wp14:editId="211A686F">
+            <wp:extent cx="3525810" cy="2783982"/>
+            <wp:effectExtent l="0" t="0" r="0" b="0"/>
+            <wp:docPr id="2" name="Picture 2"/>
+            <wp:cNvGraphicFramePr>
+              <a:graphicFrameLocks xmlns:a="http://schemas.openxmlformats.org/drawingml/2006/main" noChangeAspect="1"/>
+            </wp:cNvGraphicFramePr>
+            <a:graphic xmlns:a="http://schemas.openxmlformats.org/drawingml/2006/main">
+              <a:graphicData uri="http://schemas.openxmlformats.org/drawingml/2006/picture">
+                <pic:pic xmlns:pic="http://schemas.openxmlformats.org/drawingml/2006/picture">
+                  <pic:nvPicPr>
+                    <pic:cNvPr id="2" name="Picture 2"/>
+                    <pic:cNvPicPr/>
+                  </pic:nvPicPr>
+                  <pic:blipFill>
+                    <a:blip r:embed="rId7">
+                      <a:extLst>
+                        <a:ext uri="{28A0092B-C50C-407E-A947-70E740481C1C}">
+                          <a14:useLocalDpi xmlns:a14="http://schemas.microsoft.com/office/drawing/2010/main" val="0"/>
+                        </a:ext>
+                      </a:extLst>
+                    </a:blip>
+                    <a:stretch>
+                      <a:fillRect/>
+                    </a:stretch>
+                  </pic:blipFill>
+                  <pic:spPr>
+                    <a:xfrm>
+                      <a:off x="0" y="0"/>
+                      <a:ext cx="3525810" cy="2783982"/>
+                    </a:xfrm>
+                    <a:prstGeom prst="rect">
+                      <a:avLst/>
+                    </a:prstGeom>
+                  </pic:spPr>
+                </pic:pic>
+              </a:graphicData>
+            </a:graphic>
+          </wp:inline>
+        </w:drawing>
+      </w:r>
+    </w:p>
+    <w:p>
+      <w:pPr>
+        <w:pStyle w:val="Caption"/>
+        <w:jc w:val="center"/>
+      </w:pPr>
+      <w:r>
+        <w:rPr>
+          <w:noProof/>
+        </w:rPr>
+        <mc:AlternateContent>
+          <mc:Choice Requires="wps">
+            <w:drawing>
+              <wp:anchor distT="0" distB="0" distL="114300" distR="114300" simplePos="0" relativeHeight="251676672" behindDoc="0" locked="0" layoutInCell="1" allowOverlap="1" wp14:anchorId="37F4F18E" wp14:editId="60204F25">
+                <wp:simplePos x="0" y="0"/>
+                <wp:positionH relativeFrom="column">
+                  <wp:posOffset>4857115</wp:posOffset>
+                </wp:positionH>
+                <wp:positionV relativeFrom="paragraph">
+                  <wp:posOffset>36830</wp:posOffset>
+                </wp:positionV>
+                <wp:extent cx="80962" cy="80962"/>
+                <wp:effectExtent l="0" t="0" r="14605" b="14605"/>
+                <wp:wrapNone/>
+                <wp:docPr id="20" name="Oval 20"/>
+                <wp:cNvGraphicFramePr/>
+                <a:graphic xmlns:a="http://schemas.openxmlformats.org/drawingml/2006/main">
+                  <a:graphicData uri="http://schemas.microsoft.com/office/word/2010/wordprocessingShape">
+                    <wps:wsp>
+                      <wps:cNvSpPr/>
+                      <wps:spPr>
+                        <a:xfrm>
+                          <a:off x="0" y="0"/>
+                          <a:ext cx="80962" cy="80962"/>
+                        </a:xfrm>
+                        <a:prstGeom prst="ellipse">
+                          <a:avLst/>
+                        </a:prstGeom>
+                        <a:solidFill>
+                          <a:schemeClr val="accent1">
+                            <a:lumMod val="60000"/>
+                            <a:lumOff val="40000"/>
+                          </a:schemeClr>
+                        </a:solidFill>
+                        <a:ln>
+                          <a:solidFill>
+                            <a:schemeClr val="accent1">
+                              <a:lumMod val="75000"/>
+                            </a:schemeClr>
+                          </a:solidFill>
+                        </a:ln>
+                      </wps:spPr>
+                      <wps:style>
+                        <a:lnRef idx="2">
+                          <a:schemeClr val="accent1">
+                            <a:shade val="50000"/>
+                          </a:schemeClr>
+                        </a:lnRef>
+                        <a:fillRef idx="1">
+                          <a:schemeClr val="accent1"/>
+                        </a:fillRef>
+                        <a:effectRef idx="0">
+                          <a:schemeClr val="accent1"/>
+                        </a:effectRef>
+                        <a:fontRef idx="minor">
+                          <a:schemeClr val="lt1"/>
+                        </a:fontRef>
+                      </wps:style>
+                      <wps:bodyPr rot="0" spcFirstLastPara="0" vertOverflow="overflow" horzOverflow="overflow" vert="horz" wrap="square" lIns="91440" tIns="45720" rIns="91440" bIns="45720" numCol="1" spcCol="0" rtlCol="0" fromWordArt="0" anchor="ctr" anchorCtr="0" forceAA="0" compatLnSpc="1">
+                        <a:prstTxWarp prst="textNoShape">
+                          <a:avLst/>
+                        </a:prstTxWarp>
+                        <a:noAutofit/>
+                      </wps:bodyPr>
+                    </wps:wsp>
+                  </a:graphicData>
+                </a:graphic>
+              </wp:anchor>
+            </w:drawing>
+          </mc:Choice>
+          <mc:Fallback>
+            <w:pict>
+              <v:oval w14:anchorId="365B9EF2" id="Oval 20" o:spid="_x0000_s1026" style="position:absolute;margin-left:382.45pt;margin-top:2.9pt;width:6.35pt;height:6.35pt;z-index:251676672;visibility:visible;mso-wrap-style:square;mso-wrap-distance-left:9pt;mso-wrap-distance-top:0;mso-wrap-distance-right:9pt;mso-wrap-distance-bottom:0;mso-position-horizontal:absolute;mso-position-horizontal-relative:text;mso-position-vertical:absolute;mso-position-vertical-relative:text;v-text-anchor:middle" o:gfxdata="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" fillcolor="#8eaadb [1940]" strokecolor="#2f5496 [2404]" strokeweight="1pt">
+                <v:stroke joinstyle="miter"/>
+              </v:oval>
+            </w:pict>
+          </mc:Fallback>
+        </mc:AlternateContent>
+      </w:r>
+    </w:p>
+    <w:p>
+      <w:pPr>
+        <w:pStyle w:val="Caption"/>
+        <w:jc w:val="center"/>
+      </w:pPr>
+      <w:r>
+        <w:t xml:space="preserve">Figure </w:t>
+      </w:r>
+      <w:fldSimple w:instr=" SEQ Figure \* ARABIC ">
+        <w:r>
+          <w:rPr>
+            <w:noProof/>
+          </w:rPr>
+          <w:t>1</w:t>
+        </w:r>
+      </w:fldSimple>
+      <w:r>
+        <w:t xml:space="preserve">: Conceptual model of the area around Wildcat and ACME farms. </w:t>
+      </w:r>
+      <w:r>
+        <w:t xml:space="preserve"> Each cell in the domain </w:t>
+      </w:r>
+      <w:r>
+        <w:t>has the x-y-z dimensions</w:t>
+      </w:r>
+      <w:r>
+        <w:t xml:space="preserve"> 100 m x 100 m x 500 m. </w:t>
+      </w:r>
+      <w:r>
+        <w:t>Constant head boundaries are located along the left and right edges of the flow domain</w:t>
+      </w:r>
+      <w:r>
+        <w:t xml:space="preserve">. </w:t>
+      </w:r>
+      <w:r>
+        <w:t>A higher head value is set along the left boundary than the right boundary in order to induce flow</w:t>
+      </w:r>
+      <w:r>
+        <w:t xml:space="preserve"> from left to right</w:t>
+      </w:r>
+      <w:r>
+        <w:t xml:space="preserve"> within the system. </w:t>
+      </w:r>
+      <w:r>
+        <w:t>Constant head boundary values were adjusted during some scenarios of the model</w:t>
+      </w:r>
+      <w:r>
+        <w:t xml:space="preserve">, but all scenarios model unconfined flow (i.e., where head values are lower than the depth of Z layer). </w:t>
+      </w:r>
+      <w:r>
+        <w:t>The hydraulic conductivity values of the domain are indicated by the orange background in each of the three areas withi</w:t>
+      </w:r>
+      <w:r>
+        <w:t>n the domain. Wildcat Farm is indicated by the green outlined area and the well on its property is noted by the green cell. ACME Farm is outlined in Black, and its two proposed wells are indicated by the two gray cells.</w:t>
+      </w:r>
+    </w:p>
+    <w:p>
+      <w:pPr>
+        <w:tabs>
+          <w:tab w:val="left" w:pos="3171"/>
+        </w:tabs>
+        <w:jc w:val="center"/>
+      </w:pPr>
+    </w:p>
+    <w:p>
+      <w:pPr>
+        <w:tabs>
+          <w:tab w:val="left" w:pos="3171"/>
+        </w:tabs>
+        <w:jc w:val="center"/>
+      </w:pPr>
+    </w:p>
+    <w:p>
+      <w:pPr>
+        <w:tabs>
+          <w:tab w:val="left" w:pos="3171"/>
+        </w:tabs>
+        <w:jc w:val="center"/>
+      </w:pPr>
+    </w:p>
+    <w:p>
+      <w:pPr>
+        <w:tabs>
+          <w:tab w:val="left" w:pos="3171"/>
+        </w:tabs>
+        <w:jc w:val="center"/>
+      </w:pPr>
+    </w:p>
     <w:sectPr>
+      <w:headerReference w:type="default" r:id="rId8"/>
       <w:pgSz w:w="12240" w:h="15840"/>
       <w:pgMar w:top="1440" w:right="1440" w:bottom="1440" w:left="1440" w:header="720" w:footer="720" w:gutter="0"/>
       <w:cols w:space="720"/>
@@ -1639,6 +4875,77 @@
     </w:sectPr>
   </w:body>
 </w:document>
+</file>
+
+<file path=word/endnotes.xml><?xml version="1.0" encoding="utf-8"?>
+<w:endnotes xmlns:wpc="http://schemas.microsoft.com/office/word/2010/wordprocessingCanvas" xmlns:cx="http://schemas.microsoft.com/office/drawing/2014/chartex" xmlns:cx1="http://schemas.microsoft.com/office/drawing/2015/9/8/chartex" xmlns:cx2="http://schemas.microsoft.com/office/drawing/2015/10/21/chartex" xmlns:cx3="http://schemas.microsoft.com/office/drawing/2016/5/9/chartex" xmlns:cx4="http://schemas.microsoft.com/office/drawing/2016/5/10/chartex" xmlns:cx5="http://schemas.microsoft.com/office/drawing/2016/5/11/chartex" xmlns:cx6="http://schemas.microsoft.com/office/drawing/2016/5/12/chartex" xmlns:cx7="http://schemas.microsoft.com/office/drawing/2016/5/13/chartex" xmlns:cx8="http://schemas.microsoft.com/office/drawing/2016/5/14/chartex" xmlns:mc="http://schemas.openxmlformats.org/markup-compatibility/2006" xmlns:aink="http://schemas.microsoft.com/office/drawing/2016/ink" xmlns:am3d="http://schemas.microsoft.com/office/drawing/2017/model3d" xmlns:o="urn:schemas-microsoft-com:office:office" xmlns:r="http://schemas.openxmlformats.org/officeDocument/2006/relationships" xmlns:m="http://schemas.openxmlformats.org/officeDocument/2006/math" xmlns:v="urn:schemas-microsoft-com:vml" xmlns:wp14="http://schemas.microsoft.com/office/word/2010/wordprocessingDrawing" xmlns:wp="http://schemas.openxmlformats.org/drawingml/2006/wordprocessingDrawing" xmlns:w10="urn:schemas-microsoft-com:office:word" xmlns:w="http://schemas.openxmlformats.org/wordprocessingml/2006/main" xmlns:w14="http://schemas.microsoft.com/office/word/2010/wordml" xmlns:w15="http://schemas.microsoft.com/office/word/2012/wordml" xmlns:w16cex="http://schemas.microsoft.com/office/word/2018/wordml/cex" xmlns:w16cid="http://schemas.microsoft.com/office/word/2016/wordml/cid" xmlns:w16="http://schemas.microsoft.com/office/word/2018/wordml" xmlns:w16sdtdh="http://schemas.microsoft.com/office/word/2020/wordml/sdtdatahash" xmlns:w16se="http://schemas.microsoft.com/office/word/2015/wordml/symex" xmlns:wpg="http://schemas.microsoft.com/office/word/2010/wordprocessingGroup" xmlns:wpi="http://schemas.microsoft.com/office/word/2010/wordprocessingInk" xmlns:wne="http://schemas.microsoft.com/office/word/2006/wordml" xmlns:wps="http://schemas.microsoft.com/office/word/2010/wordprocessingShape" mc:Ignorable="w14 w15 w16se w16cid w16 w16cex w16sdtdh wp14">
+  <w:endnote w:type="separator" w:id="-1">
+    <w:p>
+      <w:pPr>
+        <w:spacing w:after="0" w:line="240" w:lineRule="auto"/>
+      </w:pPr>
+      <w:r>
+        <w:separator/>
+      </w:r>
+    </w:p>
+  </w:endnote>
+  <w:endnote w:type="continuationSeparator" w:id="0">
+    <w:p>
+      <w:pPr>
+        <w:spacing w:after="0" w:line="240" w:lineRule="auto"/>
+      </w:pPr>
+      <w:r>
+        <w:continuationSeparator/>
+      </w:r>
+    </w:p>
+  </w:endnote>
+</w:endnotes>
+</file>
+
+<file path=word/footnotes.xml><?xml version="1.0" encoding="utf-8"?>
+<w:footnotes xmlns:wpc="http://schemas.microsoft.com/office/word/2010/wordprocessingCanvas" xmlns:cx="http://schemas.microsoft.com/office/drawing/2014/chartex" xmlns:cx1="http://schemas.microsoft.com/office/drawing/2015/9/8/chartex" xmlns:cx2="http://schemas.microsoft.com/office/drawing/2015/10/21/chartex" xmlns:cx3="http://schemas.microsoft.com/office/drawing/2016/5/9/chartex" xmlns:cx4="http://schemas.microsoft.com/office/drawing/2016/5/10/chartex" xmlns:cx5="http://schemas.microsoft.com/office/drawing/2016/5/11/chartex" xmlns:cx6="http://schemas.microsoft.com/office/drawing/2016/5/12/chartex" xmlns:cx7="http://schemas.microsoft.com/office/drawing/2016/5/13/chartex" xmlns:cx8="http://schemas.microsoft.com/office/drawing/2016/5/14/chartex" xmlns:mc="http://schemas.openxmlformats.org/markup-compatibility/2006" xmlns:aink="http://schemas.microsoft.com/office/drawing/2016/ink" xmlns:am3d="http://schemas.microsoft.com/office/drawing/2017/model3d" xmlns:o="urn:schemas-microsoft-com:office:office" xmlns:r="http://schemas.openxmlformats.org/officeDocument/2006/relationships" xmlns:m="http://schemas.openxmlformats.org/officeDocument/2006/math" xmlns:v="urn:schemas-microsoft-com:vml" xmlns:wp14="http://schemas.microsoft.com/office/word/2010/wordprocessingDrawing" xmlns:wp="http://schemas.openxmlformats.org/drawingml/2006/wordprocessingDrawing" xmlns:w10="urn:schemas-microsoft-com:office:word" xmlns:w="http://schemas.openxmlformats.org/wordprocessingml/2006/main" xmlns:w14="http://schemas.microsoft.com/office/word/2010/wordml" xmlns:w15="http://schemas.microsoft.com/office/word/2012/wordml" xmlns:w16cex="http://schemas.microsoft.com/office/word/2018/wordml/cex" xmlns:w16cid="http://schemas.microsoft.com/office/word/2016/wordml/cid" xmlns:w16="http://schemas.microsoft.com/office/word/2018/wordml" xmlns:w16sdtdh="http://schemas.microsoft.com/office/word/2020/wordml/sdtdatahash" xmlns:w16se="http://schemas.microsoft.com/office/word/2015/wordml/symex" xmlns:wpg="http://schemas.microsoft.com/office/word/2010/wordprocessingGroup" xmlns:wpi="http://schemas.microsoft.com/office/word/2010/wordprocessingInk" xmlns:wne="http://schemas.microsoft.com/office/word/2006/wordml" xmlns:wps="http://schemas.microsoft.com/office/word/2010/wordprocessingShape" mc:Ignorable="w14 w15 w16se w16cid w16 w16cex w16sdtdh wp14">
+  <w:footnote w:type="separator" w:id="-1">
+    <w:p>
+      <w:pPr>
+        <w:spacing w:after="0" w:line="240" w:lineRule="auto"/>
+      </w:pPr>
+      <w:r>
+        <w:separator/>
+      </w:r>
+    </w:p>
+  </w:footnote>
+  <w:footnote w:type="continuationSeparator" w:id="0">
+    <w:p>
+      <w:pPr>
+        <w:spacing w:after="0" w:line="240" w:lineRule="auto"/>
+      </w:pPr>
+      <w:r>
+        <w:continuationSeparator/>
+      </w:r>
+    </w:p>
+  </w:footnote>
+</w:footnotes>
+</file>
+
+<file path=word/header1.xml><?xml version="1.0" encoding="utf-8"?>
+<w:hdr xmlns:wpc="http://schemas.microsoft.com/office/word/2010/wordprocessingCanvas" xmlns:cx="http://schemas.microsoft.com/office/drawing/2014/chartex" xmlns:cx1="http://schemas.microsoft.com/office/drawing/2015/9/8/chartex" xmlns:cx2="http://schemas.microsoft.com/office/drawing/2015/10/21/chartex" xmlns:cx3="http://schemas.microsoft.com/office/drawing/2016/5/9/chartex" xmlns:cx4="http://schemas.microsoft.com/office/drawing/2016/5/10/chartex" xmlns:cx5="http://schemas.microsoft.com/office/drawing/2016/5/11/chartex" xmlns:cx6="http://schemas.microsoft.com/office/drawing/2016/5/12/chartex" xmlns:cx7="http://schemas.microsoft.com/office/drawing/2016/5/13/chartex" xmlns:cx8="http://schemas.microsoft.com/office/drawing/2016/5/14/chartex" xmlns:mc="http://schemas.openxmlformats.org/markup-compatibility/2006" xmlns:aink="http://schemas.microsoft.com/office/drawing/2016/ink" xmlns:am3d="http://schemas.microsoft.com/office/drawing/2017/model3d" xmlns:o="urn:schemas-microsoft-com:office:office" xmlns:r="http://schemas.openxmlformats.org/officeDocument/2006/relationships" xmlns:m="http://schemas.openxmlformats.org/officeDocument/2006/math" xmlns:v="urn:schemas-microsoft-com:vml" xmlns:wp14="http://schemas.microsoft.com/office/word/2010/wordprocessingDrawing" xmlns:wp="http://schemas.openxmlformats.org/drawingml/2006/wordprocessingDrawing" xmlns:w10="urn:schemas-microsoft-com:office:word" xmlns:w="http://schemas.openxmlformats.org/wordprocessingml/2006/main" xmlns:w14="http://schemas.microsoft.com/office/word/2010/wordml" xmlns:w15="http://schemas.microsoft.com/office/word/2012/wordml" xmlns:w16cex="http://schemas.microsoft.com/office/word/2018/wordml/cex" xmlns:w16cid="http://schemas.microsoft.com/office/word/2016/wordml/cid" xmlns:w16="http://schemas.microsoft.com/office/word/2018/wordml" xmlns:w16sdtdh="http://schemas.microsoft.com/office/word/2020/wordml/sdtdatahash" xmlns:w16se="http://schemas.microsoft.com/office/word/2015/wordml/symex" xmlns:wpg="http://schemas.microsoft.com/office/word/2010/wordprocessingGroup" xmlns:wpi="http://schemas.microsoft.com/office/word/2010/wordprocessingInk" xmlns:wne="http://schemas.microsoft.com/office/word/2006/wordml" xmlns:wps="http://schemas.microsoft.com/office/word/2010/wordprocessingShape" mc:Ignorable="w14 w15 w16se w16cid w16 w16cex w16sdtdh wp14">
+  <w:p>
+    <w:pPr>
+      <w:pStyle w:val="Header"/>
+    </w:pPr>
+    <w:r>
+      <w:t>Connal Boyd</w:t>
+    </w:r>
+  </w:p>
+  <w:p>
+    <w:pPr>
+      <w:pStyle w:val="Header"/>
+    </w:pPr>
+    <w:r>
+      <w:t>03/15/22</w:t>
+    </w:r>
+  </w:p>
+</w:hdr>
 </file>
 
 <file path=word/numbering.xml><?xml version="1.0" encoding="utf-8"?>
@@ -2547,6 +5854,69 @@
       <w:contextualSpacing/>
     </w:pPr>
   </w:style>
+  <w:style w:type="paragraph" w:styleId="Caption">
+    <w:name w:val="caption"/>
+    <w:basedOn w:val="Normal"/>
+    <w:next w:val="Normal"/>
+    <w:uiPriority w:val="35"/>
+    <w:unhideWhenUsed/>
+    <w:qFormat/>
+    <w:rsid w:val="00DA79AA"/>
+    <w:pPr>
+      <w:spacing w:after="200" w:line="240" w:lineRule="auto"/>
+    </w:pPr>
+    <w:rPr>
+      <w:i/>
+      <w:iCs/>
+      <w:color w:val="44546A" w:themeColor="text2"/>
+      <w:sz w:val="18"/>
+      <w:szCs w:val="18"/>
+    </w:rPr>
+  </w:style>
+  <w:style w:type="paragraph" w:styleId="Header">
+    <w:name w:val="header"/>
+    <w:basedOn w:val="Normal"/>
+    <w:link w:val="HeaderChar"/>
+    <w:uiPriority w:val="99"/>
+    <w:unhideWhenUsed/>
+    <w:rsid w:val="00337EC4"/>
+    <w:pPr>
+      <w:tabs>
+        <w:tab w:val="center" w:pos="4680"/>
+        <w:tab w:val="right" w:pos="9360"/>
+      </w:tabs>
+      <w:spacing w:after="0" w:line="240" w:lineRule="auto"/>
+    </w:pPr>
+  </w:style>
+  <w:style w:type="character" w:customStyle="1" w:styleId="HeaderChar">
+    <w:name w:val="Header Char"/>
+    <w:basedOn w:val="DefaultParagraphFont"/>
+    <w:link w:val="Header"/>
+    <w:uiPriority w:val="99"/>
+    <w:rsid w:val="00337EC4"/>
+  </w:style>
+  <w:style w:type="paragraph" w:styleId="Footer">
+    <w:name w:val="footer"/>
+    <w:basedOn w:val="Normal"/>
+    <w:link w:val="FooterChar"/>
+    <w:uiPriority w:val="99"/>
+    <w:unhideWhenUsed/>
+    <w:rsid w:val="00337EC4"/>
+    <w:pPr>
+      <w:tabs>
+        <w:tab w:val="center" w:pos="4680"/>
+        <w:tab w:val="right" w:pos="9360"/>
+      </w:tabs>
+      <w:spacing w:after="0" w:line="240" w:lineRule="auto"/>
+    </w:pPr>
+  </w:style>
+  <w:style w:type="character" w:customStyle="1" w:styleId="FooterChar">
+    <w:name w:val="Footer Char"/>
+    <w:basedOn w:val="DefaultParagraphFont"/>
+    <w:link w:val="Footer"/>
+    <w:uiPriority w:val="99"/>
+    <w:rsid w:val="00337EC4"/>
+  </w:style>
 </w:styles>
 </file>
 

</xml_diff>